<commit_message>
fase III en progreso
</commit_message>
<xml_diff>
--- a/Fase III.docx
+++ b/Fase III.docx
@@ -20,7 +20,7 @@
           <w:sz w:val="28"/>
           <w:szCs w:val="28"/>
         </w:rPr>
-        <w:t>Fase III. Propuesta de Producto</w:t>
+        <w:t xml:space="preserve">FASE III. </w:t>
       </w:r>
       <w:r>
         <w:rPr>
@@ -29,17 +29,20 @@
           <w:sz w:val="28"/>
           <w:szCs w:val="28"/>
         </w:rPr>
-        <w:t>s</w:t>
-      </w:r>
-      <w:r>
+        <w:t>PROPUESTA</w:t>
+      </w:r>
+    </w:p>
+    <w:p>
+      <w:pPr>
+        <w:spacing w:line="360" w:lineRule="auto"/>
+        <w:jc w:val="both"/>
         <w:rPr>
           <w:rFonts w:ascii="Arial" w:hAnsi="Arial" w:cs="Arial"/>
           <w:b/>
           <w:sz w:val="28"/>
           <w:szCs w:val="28"/>
         </w:rPr>
-        <w:t xml:space="preserve"> o Servicio</w:t>
-      </w:r>
+      </w:pPr>
       <w:r>
         <w:rPr>
           <w:rFonts w:ascii="Arial" w:hAnsi="Arial" w:cs="Arial"/>
@@ -47,7 +50,7 @@
           <w:sz w:val="28"/>
           <w:szCs w:val="28"/>
         </w:rPr>
-        <w:t>s</w:t>
+        <w:t>Propuesta de Producto</w:t>
       </w:r>
       <w:r>
         <w:rPr>
@@ -56,6 +59,33 @@
           <w:sz w:val="28"/>
           <w:szCs w:val="28"/>
         </w:rPr>
+        <w:t>s</w:t>
+      </w:r>
+      <w:r>
+        <w:rPr>
+          <w:rFonts w:ascii="Arial" w:hAnsi="Arial" w:cs="Arial"/>
+          <w:b/>
+          <w:sz w:val="28"/>
+          <w:szCs w:val="28"/>
+        </w:rPr>
+        <w:t xml:space="preserve"> o Servicio</w:t>
+      </w:r>
+      <w:r>
+        <w:rPr>
+          <w:rFonts w:ascii="Arial" w:hAnsi="Arial" w:cs="Arial"/>
+          <w:b/>
+          <w:sz w:val="28"/>
+          <w:szCs w:val="28"/>
+        </w:rPr>
+        <w:t>s</w:t>
+      </w:r>
+      <w:r>
+        <w:rPr>
+          <w:rFonts w:ascii="Arial" w:hAnsi="Arial" w:cs="Arial"/>
+          <w:b/>
+          <w:sz w:val="28"/>
+          <w:szCs w:val="28"/>
+        </w:rPr>
         <w:t>.</w:t>
       </w:r>
     </w:p>
@@ -98,23 +128,151 @@
           <w:sz w:val="24"/>
           <w:szCs w:val="24"/>
         </w:rPr>
-        <w:t xml:space="preserve">La población beneficiada con la </w:t>
-      </w:r>
-      <w:r>
-        <w:rPr>
-          <w:rFonts w:ascii="Arial" w:hAnsi="Arial" w:cs="Arial"/>
-          <w:sz w:val="24"/>
-          <w:szCs w:val="24"/>
-        </w:rPr>
-        <w:t>implementación</w:t>
-      </w:r>
-      <w:r>
-        <w:rPr>
-          <w:rFonts w:ascii="Arial" w:hAnsi="Arial" w:cs="Arial"/>
-          <w:sz w:val="24"/>
-          <w:szCs w:val="24"/>
-        </w:rPr>
-        <w:t xml:space="preserve"> de la propuesta está conformada por el dueño de la empresa “Representaciones Jemaro.CA”, por cuanto el sistema de catalogas en línea provee un medio para la promoción de los productos de la empresa y por consiguiente contribuye al incremento en las ventas y ganancias de la misma.  </w:t>
+        <w:t>L</w:t>
+      </w:r>
+      <w:r>
+        <w:rPr>
+          <w:rFonts w:ascii="Arial" w:hAnsi="Arial" w:cs="Arial"/>
+          <w:sz w:val="24"/>
+          <w:szCs w:val="24"/>
+        </w:rPr>
+        <w:t>a población beneficiada</w:t>
+      </w:r>
+      <w:r>
+        <w:rPr>
+          <w:rFonts w:ascii="Arial" w:hAnsi="Arial" w:cs="Arial"/>
+          <w:sz w:val="24"/>
+          <w:szCs w:val="24"/>
+        </w:rPr>
+        <w:t xml:space="preserve"> </w:t>
+      </w:r>
+      <w:r>
+        <w:rPr>
+          <w:rFonts w:ascii="Arial" w:hAnsi="Arial" w:cs="Arial"/>
+          <w:sz w:val="24"/>
+          <w:szCs w:val="24"/>
+        </w:rPr>
+        <w:t>son quienes reciben y se beneficia</w:t>
+      </w:r>
+      <w:r>
+        <w:rPr>
+          <w:rFonts w:ascii="Arial" w:hAnsi="Arial" w:cs="Arial"/>
+          <w:sz w:val="24"/>
+          <w:szCs w:val="24"/>
+        </w:rPr>
+        <w:t>n de las actividades del proyecto</w:t>
+      </w:r>
+      <w:r>
+        <w:rPr>
+          <w:rFonts w:ascii="Arial" w:hAnsi="Arial" w:cs="Arial"/>
+          <w:sz w:val="24"/>
+          <w:szCs w:val="24"/>
+        </w:rPr>
+        <w:t>. Estos pueden ser directos</w:t>
+      </w:r>
+      <w:r>
+        <w:rPr>
+          <w:rFonts w:ascii="Arial" w:hAnsi="Arial" w:cs="Arial"/>
+          <w:sz w:val="24"/>
+          <w:szCs w:val="24"/>
+        </w:rPr>
+        <w:t xml:space="preserve"> </w:t>
+      </w:r>
+      <w:r>
+        <w:rPr>
+          <w:rFonts w:ascii="Arial" w:hAnsi="Arial" w:cs="Arial"/>
+          <w:sz w:val="24"/>
+          <w:szCs w:val="24"/>
+        </w:rPr>
+        <w:t>(</w:t>
+      </w:r>
+      <w:r>
+        <w:rPr>
+          <w:rFonts w:ascii="Arial" w:hAnsi="Arial" w:cs="Arial"/>
+          <w:sz w:val="24"/>
+          <w:szCs w:val="24"/>
+        </w:rPr>
+        <w:t xml:space="preserve">quienes </w:t>
+      </w:r>
+      <w:r>
+        <w:rPr>
+          <w:rFonts w:ascii="Arial" w:hAnsi="Arial" w:cs="Arial"/>
+          <w:sz w:val="24"/>
+          <w:szCs w:val="24"/>
+        </w:rPr>
+        <w:t>reflejan</w:t>
+      </w:r>
+      <w:r>
+        <w:rPr>
+          <w:rFonts w:ascii="Arial" w:hAnsi="Arial" w:cs="Arial"/>
+          <w:sz w:val="24"/>
+          <w:szCs w:val="24"/>
+        </w:rPr>
+        <w:t xml:space="preserve"> los cambios expresados en los objetivos</w:t>
+      </w:r>
+      <w:r>
+        <w:rPr>
+          <w:rFonts w:ascii="Arial" w:hAnsi="Arial" w:cs="Arial"/>
+          <w:sz w:val="24"/>
+          <w:szCs w:val="24"/>
+        </w:rPr>
+        <w:t xml:space="preserve"> del proyecto)</w:t>
+      </w:r>
+      <w:r>
+        <w:rPr>
+          <w:rFonts w:ascii="Arial" w:hAnsi="Arial" w:cs="Arial"/>
+          <w:sz w:val="24"/>
+          <w:szCs w:val="24"/>
+        </w:rPr>
+        <w:t xml:space="preserve"> </w:t>
+      </w:r>
+      <w:r>
+        <w:rPr>
+          <w:rFonts w:ascii="Arial" w:hAnsi="Arial" w:cs="Arial"/>
+          <w:sz w:val="24"/>
+          <w:szCs w:val="24"/>
+        </w:rPr>
+        <w:t xml:space="preserve">o </w:t>
+      </w:r>
+      <w:r>
+        <w:rPr>
+          <w:rFonts w:ascii="Arial" w:hAnsi="Arial" w:cs="Arial"/>
+          <w:sz w:val="24"/>
+          <w:szCs w:val="24"/>
+        </w:rPr>
+        <w:t xml:space="preserve">indirectos </w:t>
+      </w:r>
+      <w:r>
+        <w:rPr>
+          <w:rFonts w:ascii="Arial" w:hAnsi="Arial" w:cs="Arial"/>
+          <w:sz w:val="24"/>
+          <w:szCs w:val="24"/>
+        </w:rPr>
+        <w:t>(</w:t>
+      </w:r>
+      <w:r>
+        <w:rPr>
+          <w:rFonts w:ascii="Arial" w:hAnsi="Arial" w:cs="Arial"/>
+          <w:sz w:val="24"/>
+          <w:szCs w:val="24"/>
+        </w:rPr>
+        <w:t>que no reciben el resultado de la intervención pero se verán beneficiados con la realización de la misma</w:t>
+      </w:r>
+      <w:r>
+        <w:rPr>
+          <w:rFonts w:ascii="Arial" w:hAnsi="Arial" w:cs="Arial"/>
+          <w:sz w:val="24"/>
+          <w:szCs w:val="24"/>
+        </w:rPr>
+        <w:t>)</w:t>
+      </w:r>
+      <w:r>
+        <w:rPr>
+          <w:rFonts w:ascii="Arial" w:hAnsi="Arial" w:cs="Arial"/>
+          <w:sz w:val="24"/>
+          <w:szCs w:val="24"/>
+        </w:rPr>
+        <w:t xml:space="preserve">. </w:t>
       </w:r>
     </w:p>
     <w:p>
@@ -134,31 +292,127 @@
           <w:sz w:val="24"/>
           <w:szCs w:val="24"/>
         </w:rPr>
-        <w:t>Por otr</w:t>
-      </w:r>
-      <w:r>
-        <w:rPr>
-          <w:rFonts w:ascii="Arial" w:hAnsi="Arial" w:cs="Arial"/>
-          <w:sz w:val="24"/>
-          <w:szCs w:val="24"/>
-        </w:rPr>
-        <w:t>a parte, también se benefician</w:t>
-      </w:r>
-      <w:r>
-        <w:rPr>
-          <w:rFonts w:ascii="Arial" w:hAnsi="Arial" w:cs="Arial"/>
-          <w:sz w:val="24"/>
-          <w:szCs w:val="24"/>
-        </w:rPr>
-        <w:t xml:space="preserve"> los clientes de la empresa, ya que dispondrán de un medio donde poder informarse de los precios y disponibilidad de los productos ofrecidos por la empresa</w:t>
-      </w:r>
-      <w:r>
-        <w:rPr>
-          <w:rFonts w:ascii="Arial" w:hAnsi="Arial" w:cs="Arial"/>
-          <w:sz w:val="24"/>
-          <w:szCs w:val="24"/>
-        </w:rPr>
-        <w:t>.</w:t>
+        <w:t xml:space="preserve">La </w:t>
+      </w:r>
+      <w:r>
+        <w:rPr>
+          <w:rFonts w:ascii="Arial" w:hAnsi="Arial" w:cs="Arial"/>
+          <w:sz w:val="24"/>
+          <w:szCs w:val="24"/>
+        </w:rPr>
+        <w:t xml:space="preserve">implementación del sistema de catalogo de productos en línea en la empresa “Representaciones Jemaro.C.A”  </w:t>
+      </w:r>
+      <w:r>
+        <w:rPr>
+          <w:rFonts w:ascii="Arial" w:hAnsi="Arial" w:cs="Arial"/>
+          <w:sz w:val="24"/>
+          <w:szCs w:val="24"/>
+        </w:rPr>
+        <w:t>beneficia directamente al personal que allí labora</w:t>
+      </w:r>
+      <w:r>
+        <w:rPr>
+          <w:rFonts w:ascii="Arial" w:hAnsi="Arial" w:cs="Arial"/>
+          <w:sz w:val="24"/>
+          <w:szCs w:val="24"/>
+        </w:rPr>
+        <w:t>,</w:t>
+      </w:r>
+      <w:r>
+        <w:rPr>
+          <w:rFonts w:ascii="Arial" w:hAnsi="Arial" w:cs="Arial"/>
+          <w:sz w:val="24"/>
+          <w:szCs w:val="24"/>
+        </w:rPr>
+        <w:t xml:space="preserve"> </w:t>
+      </w:r>
+      <w:r>
+        <w:rPr>
+          <w:rFonts w:ascii="Arial" w:hAnsi="Arial" w:cs="Arial"/>
+          <w:sz w:val="24"/>
+          <w:szCs w:val="24"/>
+        </w:rPr>
+        <w:t>por cuanto</w:t>
+      </w:r>
+      <w:r>
+        <w:rPr>
+          <w:rFonts w:ascii="Arial" w:hAnsi="Arial" w:cs="Arial"/>
+          <w:sz w:val="24"/>
+          <w:szCs w:val="24"/>
+        </w:rPr>
+        <w:t>,</w:t>
+      </w:r>
+      <w:r>
+        <w:rPr>
+          <w:rFonts w:ascii="Arial" w:hAnsi="Arial" w:cs="Arial"/>
+          <w:sz w:val="24"/>
+          <w:szCs w:val="24"/>
+        </w:rPr>
+        <w:t xml:space="preserve"> el sistema provee un medio para la promoción </w:t>
+      </w:r>
+      <w:r>
+        <w:rPr>
+          <w:rFonts w:ascii="Arial" w:hAnsi="Arial" w:cs="Arial"/>
+          <w:sz w:val="24"/>
+          <w:szCs w:val="24"/>
+        </w:rPr>
+        <w:t xml:space="preserve">y marketing de sus </w:t>
+      </w:r>
+      <w:r>
+        <w:rPr>
+          <w:rFonts w:ascii="Arial" w:hAnsi="Arial" w:cs="Arial"/>
+          <w:sz w:val="24"/>
+          <w:szCs w:val="24"/>
+        </w:rPr>
+        <w:t>productos</w:t>
+      </w:r>
+      <w:r>
+        <w:rPr>
+          <w:rFonts w:ascii="Arial" w:hAnsi="Arial" w:cs="Arial"/>
+          <w:sz w:val="24"/>
+          <w:szCs w:val="24"/>
+        </w:rPr>
+        <w:t>,</w:t>
+      </w:r>
+      <w:r>
+        <w:rPr>
+          <w:rFonts w:ascii="Arial" w:hAnsi="Arial" w:cs="Arial"/>
+          <w:sz w:val="24"/>
+          <w:szCs w:val="24"/>
+        </w:rPr>
+        <w:t xml:space="preserve"> </w:t>
+      </w:r>
+      <w:r>
+        <w:rPr>
+          <w:rFonts w:ascii="Arial" w:hAnsi="Arial" w:cs="Arial"/>
+          <w:sz w:val="24"/>
+          <w:szCs w:val="24"/>
+        </w:rPr>
+        <w:t xml:space="preserve">contribuyendo </w:t>
+      </w:r>
+      <w:r>
+        <w:rPr>
+          <w:rFonts w:ascii="Arial" w:hAnsi="Arial" w:cs="Arial"/>
+          <w:sz w:val="24"/>
+          <w:szCs w:val="24"/>
+        </w:rPr>
+        <w:t>al incremento en las ventas y ganancias de la</w:t>
+      </w:r>
+      <w:r>
+        <w:rPr>
+          <w:rFonts w:ascii="Arial" w:hAnsi="Arial" w:cs="Arial"/>
+          <w:sz w:val="24"/>
+          <w:szCs w:val="24"/>
+        </w:rPr>
+        <w:t xml:space="preserve"> empresa</w:t>
+      </w:r>
+      <w:r>
+        <w:rPr>
+          <w:rFonts w:ascii="Arial" w:hAnsi="Arial" w:cs="Arial"/>
+          <w:sz w:val="24"/>
+          <w:szCs w:val="24"/>
+        </w:rPr>
+        <w:t xml:space="preserve">. </w:t>
       </w:r>
     </w:p>
     <w:p>
@@ -178,39 +432,103 @@
           <w:sz w:val="24"/>
           <w:szCs w:val="24"/>
         </w:rPr>
-        <w:t>La pl</w:t>
-      </w:r>
-      <w:r>
-        <w:rPr>
-          <w:rFonts w:ascii="Arial" w:hAnsi="Arial" w:cs="Arial"/>
-          <w:sz w:val="24"/>
-          <w:szCs w:val="24"/>
-        </w:rPr>
-        <w:t>anificación y realización de la propuesta aporta a los integrantes del grupo de proyecto, una  experiencia de trabajo real, donde se pone en práctica y afianzan los conocimientos adquiridos a lo largo del periodo académico</w:t>
-      </w:r>
-      <w:r>
-        <w:rPr>
-          <w:rFonts w:ascii="Arial" w:hAnsi="Arial" w:cs="Arial"/>
-          <w:sz w:val="24"/>
-          <w:szCs w:val="24"/>
-        </w:rPr>
-        <w:t>,</w:t>
-      </w:r>
-      <w:r>
-        <w:rPr>
-          <w:rFonts w:ascii="Arial" w:hAnsi="Arial" w:cs="Arial"/>
-          <w:sz w:val="24"/>
-          <w:szCs w:val="24"/>
-        </w:rPr>
-        <w:t xml:space="preserve"> </w:t>
-      </w:r>
-      <w:r>
-        <w:rPr>
-          <w:rFonts w:ascii="Arial" w:hAnsi="Arial" w:cs="Arial"/>
-          <w:sz w:val="24"/>
-          <w:szCs w:val="24"/>
-        </w:rPr>
-        <w:t>dado lugar al crecimiento y desarrollo como profesionales en la Informática.</w:t>
+        <w:t>I</w:t>
+      </w:r>
+      <w:r>
+        <w:rPr>
+          <w:rFonts w:ascii="Arial" w:hAnsi="Arial" w:cs="Arial"/>
+          <w:sz w:val="24"/>
+          <w:szCs w:val="24"/>
+        </w:rPr>
+        <w:t xml:space="preserve">ndirectamente </w:t>
+      </w:r>
+      <w:r>
+        <w:rPr>
+          <w:rFonts w:ascii="Arial" w:hAnsi="Arial" w:cs="Arial"/>
+          <w:sz w:val="24"/>
+          <w:szCs w:val="24"/>
+        </w:rPr>
+        <w:t xml:space="preserve">con la ejecución del proyecto </w:t>
+      </w:r>
+      <w:r>
+        <w:rPr>
+          <w:rFonts w:ascii="Arial" w:hAnsi="Arial" w:cs="Arial"/>
+          <w:sz w:val="24"/>
+          <w:szCs w:val="24"/>
+        </w:rPr>
+        <w:t>se benefician</w:t>
+      </w:r>
+      <w:r>
+        <w:rPr>
+          <w:rFonts w:ascii="Arial" w:hAnsi="Arial" w:cs="Arial"/>
+          <w:sz w:val="24"/>
+          <w:szCs w:val="24"/>
+        </w:rPr>
+        <w:t xml:space="preserve"> los </w:t>
+      </w:r>
+      <w:r>
+        <w:rPr>
+          <w:rFonts w:ascii="Arial" w:hAnsi="Arial" w:cs="Arial"/>
+          <w:sz w:val="24"/>
+          <w:szCs w:val="24"/>
+        </w:rPr>
+        <w:t xml:space="preserve">potenciales </w:t>
+      </w:r>
+      <w:r>
+        <w:rPr>
+          <w:rFonts w:ascii="Arial" w:hAnsi="Arial" w:cs="Arial"/>
+          <w:sz w:val="24"/>
+          <w:szCs w:val="24"/>
+        </w:rPr>
+        <w:t>clientes,</w:t>
+      </w:r>
+      <w:r>
+        <w:rPr>
+          <w:rFonts w:ascii="Arial" w:hAnsi="Arial" w:cs="Arial"/>
+          <w:sz w:val="24"/>
+          <w:szCs w:val="24"/>
+        </w:rPr>
+        <w:t xml:space="preserve"> al obtener </w:t>
+      </w:r>
+      <w:r>
+        <w:rPr>
+          <w:rFonts w:ascii="Arial" w:hAnsi="Arial" w:cs="Arial"/>
+          <w:sz w:val="24"/>
+          <w:szCs w:val="24"/>
+        </w:rPr>
+        <w:t xml:space="preserve">un </w:t>
+      </w:r>
+      <w:r>
+        <w:rPr>
+          <w:rFonts w:ascii="Arial" w:hAnsi="Arial" w:cs="Arial"/>
+          <w:sz w:val="24"/>
+          <w:szCs w:val="24"/>
+        </w:rPr>
+        <w:t>medio donde poder informarse de</w:t>
+      </w:r>
+      <w:r>
+        <w:rPr>
+          <w:rFonts w:ascii="Arial" w:hAnsi="Arial" w:cs="Arial"/>
+          <w:sz w:val="24"/>
+          <w:szCs w:val="24"/>
+        </w:rPr>
+        <w:t xml:space="preserve"> los productos ofrecidos por la</w:t>
+      </w:r>
+      <w:r>
+        <w:rPr>
+          <w:rFonts w:ascii="Arial" w:hAnsi="Arial" w:cs="Arial"/>
+          <w:sz w:val="24"/>
+          <w:szCs w:val="24"/>
+        </w:rPr>
+        <w:t xml:space="preserve"> empresa</w:t>
+      </w:r>
+      <w:r>
+        <w:rPr>
+          <w:rFonts w:ascii="Arial" w:hAnsi="Arial" w:cs="Arial"/>
+          <w:sz w:val="24"/>
+          <w:szCs w:val="24"/>
+        </w:rPr>
+        <w:t>.</w:t>
       </w:r>
     </w:p>
     <w:p>
@@ -220,6 +538,114 @@
         <w:jc w:val="both"/>
         <w:rPr>
           <w:rFonts w:ascii="Arial" w:hAnsi="Arial" w:cs="Arial"/>
+          <w:sz w:val="24"/>
+          <w:szCs w:val="24"/>
+        </w:rPr>
+      </w:pPr>
+      <w:r>
+        <w:rPr>
+          <w:rFonts w:ascii="Arial" w:hAnsi="Arial" w:cs="Arial"/>
+          <w:sz w:val="24"/>
+          <w:szCs w:val="24"/>
+        </w:rPr>
+        <w:t>Por otra parte, l</w:t>
+      </w:r>
+      <w:r>
+        <w:rPr>
+          <w:rFonts w:ascii="Arial" w:hAnsi="Arial" w:cs="Arial"/>
+          <w:sz w:val="24"/>
+          <w:szCs w:val="24"/>
+        </w:rPr>
+        <w:t>a pl</w:t>
+      </w:r>
+      <w:r>
+        <w:rPr>
+          <w:rFonts w:ascii="Arial" w:hAnsi="Arial" w:cs="Arial"/>
+          <w:sz w:val="24"/>
+          <w:szCs w:val="24"/>
+        </w:rPr>
+        <w:t>anificación y realización de la propuesta aporta a los integrantes del grupo de proyecto, una  experiencia de trabajo real, donde se pone en práctica y afianzan los conocimientos adquiridos a lo largo del periodo académico</w:t>
+      </w:r>
+      <w:r>
+        <w:rPr>
+          <w:rFonts w:ascii="Arial" w:hAnsi="Arial" w:cs="Arial"/>
+          <w:sz w:val="24"/>
+          <w:szCs w:val="24"/>
+        </w:rPr>
+        <w:t>,</w:t>
+      </w:r>
+      <w:r>
+        <w:rPr>
+          <w:rFonts w:ascii="Arial" w:hAnsi="Arial" w:cs="Arial"/>
+          <w:sz w:val="24"/>
+          <w:szCs w:val="24"/>
+        </w:rPr>
+        <w:t xml:space="preserve"> </w:t>
+      </w:r>
+      <w:r>
+        <w:rPr>
+          <w:rFonts w:ascii="Arial" w:hAnsi="Arial" w:cs="Arial"/>
+          <w:sz w:val="24"/>
+          <w:szCs w:val="24"/>
+        </w:rPr>
+        <w:t>dado lugar al crecimiento y desarrollo como profesionales en la Informática.</w:t>
+      </w:r>
+    </w:p>
+    <w:p>
+      <w:pPr>
+        <w:spacing w:line="360" w:lineRule="auto"/>
+        <w:ind w:firstLine="708"/>
+        <w:jc w:val="both"/>
+        <w:rPr>
+          <w:rFonts w:ascii="Arial" w:hAnsi="Arial" w:cs="Arial"/>
+          <w:sz w:val="24"/>
+          <w:szCs w:val="24"/>
+        </w:rPr>
+      </w:pPr>
+    </w:p>
+    <w:p>
+      <w:pPr>
+        <w:spacing w:line="360" w:lineRule="auto"/>
+        <w:ind w:firstLine="708"/>
+        <w:jc w:val="both"/>
+        <w:rPr>
+          <w:rFonts w:ascii="Arial" w:hAnsi="Arial" w:cs="Arial"/>
+          <w:sz w:val="24"/>
+          <w:szCs w:val="24"/>
+        </w:rPr>
+      </w:pPr>
+    </w:p>
+    <w:p>
+      <w:pPr>
+        <w:spacing w:line="360" w:lineRule="auto"/>
+        <w:ind w:firstLine="708"/>
+        <w:jc w:val="both"/>
+        <w:rPr>
+          <w:rFonts w:ascii="Arial" w:hAnsi="Arial" w:cs="Arial"/>
+          <w:sz w:val="24"/>
+          <w:szCs w:val="24"/>
+        </w:rPr>
+      </w:pPr>
+    </w:p>
+    <w:p>
+      <w:pPr>
+        <w:spacing w:line="360" w:lineRule="auto"/>
+        <w:ind w:firstLine="708"/>
+        <w:jc w:val="both"/>
+        <w:rPr>
+          <w:rFonts w:ascii="Arial" w:hAnsi="Arial" w:cs="Arial"/>
+          <w:sz w:val="24"/>
+          <w:szCs w:val="24"/>
+        </w:rPr>
+      </w:pPr>
+    </w:p>
+    <w:p>
+      <w:pPr>
+        <w:spacing w:line="360" w:lineRule="auto"/>
+        <w:ind w:firstLine="708"/>
+        <w:jc w:val="both"/>
+        <w:rPr>
+          <w:rFonts w:ascii="Arial" w:hAnsi="Arial" w:cs="Arial"/>
           <w:b/>
           <w:sz w:val="24"/>
           <w:szCs w:val="24"/>
@@ -232,6 +658,7 @@
           <w:sz w:val="24"/>
           <w:szCs w:val="24"/>
         </w:rPr>
+        <w:lastRenderedPageBreak/>
         <w:t>Objetivos de la Propuesta</w:t>
       </w:r>
     </w:p>
@@ -436,7 +863,6 @@
           <w:sz w:val="24"/>
           <w:szCs w:val="24"/>
         </w:rPr>
-        <w:lastRenderedPageBreak/>
         <w:t>Implementar</w:t>
       </w:r>
       <w:r>
@@ -529,6 +955,26 @@
     <w:p>
       <w:pPr>
         <w:spacing w:line="360" w:lineRule="auto"/>
+        <w:ind w:firstLine="708"/>
+        <w:jc w:val="both"/>
+        <w:rPr>
+          <w:rFonts w:ascii="Arial" w:hAnsi="Arial" w:cs="Arial"/>
+          <w:sz w:val="24"/>
+          <w:szCs w:val="24"/>
+        </w:rPr>
+      </w:pPr>
+      <w:r>
+        <w:rPr>
+          <w:rFonts w:ascii="Arial" w:hAnsi="Arial" w:cs="Arial"/>
+          <w:sz w:val="24"/>
+          <w:szCs w:val="24"/>
+        </w:rPr>
+        <w:t>La memoria descriptiva es la parte del proyecto que informa de la solución definitiva a la problemática planteada, dando ideas sobre: funcionamiento, materiales a emplear, coste aproximado y el proceso seguido para la elaboración del producto final.</w:t>
+      </w:r>
+    </w:p>
+    <w:p>
+      <w:pPr>
+        <w:spacing w:line="360" w:lineRule="auto"/>
         <w:ind w:left="708" w:firstLine="708"/>
         <w:jc w:val="both"/>
         <w:rPr>
@@ -662,7 +1108,7 @@
           <w:sz w:val="24"/>
           <w:szCs w:val="24"/>
         </w:rPr>
-        <w:t xml:space="preserve"> la propuesta </w:t>
+        <w:t xml:space="preserve">l producto </w:t>
       </w:r>
       <w:r>
         <w:rPr>
@@ -686,7 +1132,24 @@
           <w:sz w:val="24"/>
           <w:szCs w:val="24"/>
         </w:rPr>
-        <w:t>para solventar la problemática planteada en</w:t>
+        <w:t xml:space="preserve">para solventar </w:t>
+      </w:r>
+      <w:r>
+        <w:rPr>
+          <w:rFonts w:ascii="Arial" w:hAnsi="Arial" w:cs="Arial"/>
+          <w:sz w:val="24"/>
+          <w:szCs w:val="24"/>
+        </w:rPr>
+        <w:t xml:space="preserve">el “Desaprovechamiento de los Beneficios y Oportunidades de Negocios que Brindan las TICS y las Nuevas Tecnologías” </w:t>
+      </w:r>
+      <w:r>
+        <w:rPr>
+          <w:rFonts w:ascii="Arial" w:hAnsi="Arial" w:cs="Arial"/>
+          <w:sz w:val="24"/>
+          <w:szCs w:val="24"/>
+        </w:rPr>
+        <w:lastRenderedPageBreak/>
+        <w:t>en</w:t>
       </w:r>
       <w:r>
         <w:rPr>
@@ -882,7 +1345,55 @@
           <w:sz w:val="24"/>
           <w:szCs w:val="24"/>
         </w:rPr>
-        <w:t>Dicha</w:t>
+        <w:t>Dich</w:t>
+      </w:r>
+      <w:r>
+        <w:rPr>
+          <w:rFonts w:ascii="Arial" w:hAnsi="Arial" w:cs="Arial"/>
+          <w:sz w:val="24"/>
+          <w:szCs w:val="24"/>
+        </w:rPr>
+        <w:t>o producto</w:t>
+      </w:r>
+      <w:r>
+        <w:rPr>
+          <w:rFonts w:ascii="Arial" w:hAnsi="Arial" w:cs="Arial"/>
+          <w:sz w:val="24"/>
+          <w:szCs w:val="24"/>
+        </w:rPr>
+        <w:t xml:space="preserve"> consiste en la implementación de un sistema que permite la promoción </w:t>
+      </w:r>
+      <w:r>
+        <w:rPr>
+          <w:rFonts w:ascii="Arial" w:hAnsi="Arial" w:cs="Arial"/>
+          <w:sz w:val="24"/>
+          <w:szCs w:val="24"/>
+        </w:rPr>
+        <w:t xml:space="preserve">y marketing </w:t>
+      </w:r>
+      <w:r>
+        <w:rPr>
+          <w:rFonts w:ascii="Arial" w:hAnsi="Arial" w:cs="Arial"/>
+          <w:sz w:val="24"/>
+          <w:szCs w:val="24"/>
+        </w:rPr>
+        <w:t>de productos a través de catálogos en línea,  donde los</w:t>
+      </w:r>
+      <w:r>
+        <w:rPr>
+          <w:rFonts w:ascii="Arial" w:hAnsi="Arial" w:cs="Arial"/>
+          <w:sz w:val="24"/>
+          <w:szCs w:val="24"/>
+        </w:rPr>
+        <w:t xml:space="preserve"> potenciales</w:t>
+      </w:r>
+      <w:r>
+        <w:rPr>
+          <w:rFonts w:ascii="Arial" w:hAnsi="Arial" w:cs="Arial"/>
+          <w:sz w:val="24"/>
+          <w:szCs w:val="24"/>
+        </w:rPr>
+        <w:t xml:space="preserve"> clientes</w:t>
       </w:r>
       <w:r>
         <w:rPr>
@@ -898,126 +1409,23 @@
           <w:sz w:val="24"/>
           <w:szCs w:val="24"/>
         </w:rPr>
-        <w:t>propuesta</w:t>
-      </w:r>
-      <w:r>
-        <w:rPr>
-          <w:rFonts w:ascii="Arial" w:hAnsi="Arial" w:cs="Arial"/>
-          <w:sz w:val="24"/>
-          <w:szCs w:val="24"/>
-        </w:rPr>
-        <w:t xml:space="preserve"> consiste en la implementación de un sistema que permite la promoción de productos a través de catálogos en línea,  donde los clientes</w:t>
-      </w:r>
-      <w:r>
-        <w:rPr>
-          <w:rFonts w:ascii="Arial" w:hAnsi="Arial" w:cs="Arial"/>
-          <w:sz w:val="24"/>
-          <w:szCs w:val="24"/>
-        </w:rPr>
-        <w:t xml:space="preserve"> de la empresa</w:t>
-      </w:r>
-      <w:r>
-        <w:rPr>
-          <w:rFonts w:ascii="Arial" w:hAnsi="Arial" w:cs="Arial"/>
-          <w:sz w:val="24"/>
-          <w:szCs w:val="24"/>
-        </w:rPr>
-        <w:t xml:space="preserve"> podrán  ver la disponibilidad, precio y características de los mismos.</w:t>
-      </w:r>
-    </w:p>
-    <w:p>
-      <w:pPr>
-        <w:spacing w:line="360" w:lineRule="auto"/>
-        <w:jc w:val="both"/>
-        <w:rPr>
-          <w:rFonts w:ascii="Arial" w:hAnsi="Arial" w:cs="Arial"/>
-          <w:b/>
-          <w:sz w:val="24"/>
-          <w:szCs w:val="24"/>
-        </w:rPr>
-      </w:pPr>
-    </w:p>
-    <w:p>
-      <w:pPr>
-        <w:spacing w:line="360" w:lineRule="auto"/>
-        <w:jc w:val="both"/>
-        <w:rPr>
-          <w:rFonts w:ascii="Arial" w:hAnsi="Arial" w:cs="Arial"/>
-          <w:b/>
-          <w:sz w:val="24"/>
-          <w:szCs w:val="24"/>
-        </w:rPr>
-      </w:pPr>
-    </w:p>
-    <w:p>
-      <w:pPr>
-        <w:spacing w:line="360" w:lineRule="auto"/>
-        <w:jc w:val="both"/>
-        <w:rPr>
-          <w:rFonts w:ascii="Arial" w:hAnsi="Arial" w:cs="Arial"/>
-          <w:b/>
-          <w:sz w:val="24"/>
-          <w:szCs w:val="24"/>
-        </w:rPr>
-      </w:pPr>
-    </w:p>
-    <w:p>
-      <w:pPr>
-        <w:spacing w:line="360" w:lineRule="auto"/>
-        <w:jc w:val="both"/>
-        <w:rPr>
-          <w:rFonts w:ascii="Arial" w:hAnsi="Arial" w:cs="Arial"/>
-          <w:b/>
-          <w:sz w:val="24"/>
-          <w:szCs w:val="24"/>
-        </w:rPr>
-      </w:pPr>
-    </w:p>
-    <w:p>
-      <w:pPr>
-        <w:spacing w:line="360" w:lineRule="auto"/>
-        <w:jc w:val="both"/>
-        <w:rPr>
-          <w:rFonts w:ascii="Arial" w:hAnsi="Arial" w:cs="Arial"/>
-          <w:b/>
-          <w:sz w:val="24"/>
-          <w:szCs w:val="24"/>
-        </w:rPr>
-      </w:pPr>
-    </w:p>
-    <w:p>
-      <w:pPr>
-        <w:spacing w:line="360" w:lineRule="auto"/>
-        <w:jc w:val="both"/>
-        <w:rPr>
-          <w:rFonts w:ascii="Arial" w:hAnsi="Arial" w:cs="Arial"/>
-          <w:b/>
-          <w:sz w:val="24"/>
-          <w:szCs w:val="24"/>
-        </w:rPr>
-      </w:pPr>
-    </w:p>
-    <w:p>
-      <w:pPr>
-        <w:pStyle w:val="Prrafodelista"/>
-        <w:spacing w:line="360" w:lineRule="auto"/>
-        <w:jc w:val="both"/>
-        <w:rPr>
-          <w:rFonts w:ascii="Arial" w:hAnsi="Arial" w:cs="Arial"/>
-          <w:b/>
-          <w:sz w:val="24"/>
-          <w:szCs w:val="24"/>
-        </w:rPr>
-      </w:pPr>
-      <w:r>
-        <w:rPr>
-          <w:rFonts w:ascii="Arial" w:hAnsi="Arial" w:cs="Arial"/>
-          <w:b/>
-          <w:sz w:val="24"/>
-          <w:szCs w:val="24"/>
-        </w:rPr>
-        <w:lastRenderedPageBreak/>
-        <w:t>Presentación del Producto o servicio.</w:t>
+        <w:t xml:space="preserve">dispondrán de la información referente a los </w:t>
+      </w:r>
+      <w:r>
+        <w:rPr>
+          <w:rFonts w:ascii="Arial" w:hAnsi="Arial" w:cs="Arial"/>
+          <w:sz w:val="24"/>
+          <w:szCs w:val="24"/>
+        </w:rPr>
+        <w:t>productos ofrecidos por la empresa</w:t>
+      </w:r>
+      <w:r>
+        <w:rPr>
+          <w:rFonts w:ascii="Arial" w:hAnsi="Arial" w:cs="Arial"/>
+          <w:sz w:val="24"/>
+          <w:szCs w:val="24"/>
+        </w:rPr>
+        <w:t>.</w:t>
       </w:r>
     </w:p>
     <w:p>
@@ -1037,15 +1445,63 @@
           <w:sz w:val="24"/>
           <w:szCs w:val="24"/>
         </w:rPr>
-        <w:t xml:space="preserve">A continuación se presenta </w:t>
-      </w:r>
-      <w:r>
-        <w:rPr>
-          <w:rFonts w:ascii="Arial" w:hAnsi="Arial" w:cs="Arial"/>
-          <w:sz w:val="24"/>
-          <w:szCs w:val="24"/>
-        </w:rPr>
-        <w:t xml:space="preserve"> los diagramas, manuales y software desarrollados</w:t>
+        <w:t xml:space="preserve">A continuación se presenta las </w:t>
+      </w:r>
+      <w:r>
+        <w:rPr>
+          <w:rFonts w:ascii="Arial" w:hAnsi="Arial" w:cs="Arial"/>
+          <w:sz w:val="24"/>
+          <w:szCs w:val="24"/>
+        </w:rPr>
+        <w:t xml:space="preserve">actividades </w:t>
+      </w:r>
+      <w:r>
+        <w:rPr>
+          <w:rFonts w:ascii="Arial" w:hAnsi="Arial" w:cs="Arial"/>
+          <w:sz w:val="24"/>
+          <w:szCs w:val="24"/>
+        </w:rPr>
+        <w:t>implementadas para el desarrollo del sistema, de acuerdo con la metodología MeRinde</w:t>
+      </w:r>
+      <w:r>
+        <w:rPr>
+          <w:rFonts w:ascii="Arial" w:hAnsi="Arial" w:cs="Arial"/>
+          <w:sz w:val="24"/>
+          <w:szCs w:val="24"/>
+        </w:rPr>
+        <w:t>:</w:t>
+      </w:r>
+    </w:p>
+    <w:p>
+      <w:pPr>
+        <w:pStyle w:val="Prrafodelista"/>
+        <w:numPr>
+          <w:ilvl w:val="0"/>
+          <w:numId w:val="27"/>
+        </w:numPr>
+        <w:spacing w:line="360" w:lineRule="auto"/>
+        <w:jc w:val="both"/>
+        <w:rPr>
+          <w:rFonts w:ascii="Arial" w:hAnsi="Arial" w:cs="Arial"/>
+          <w:sz w:val="24"/>
+          <w:szCs w:val="24"/>
+        </w:rPr>
+      </w:pPr>
+      <w:r>
+        <w:rPr>
+          <w:rFonts w:ascii="Arial" w:hAnsi="Arial" w:cs="Arial"/>
+          <w:sz w:val="24"/>
+          <w:szCs w:val="24"/>
+        </w:rPr>
+        <w:t>Fase de inicio</w:t>
+      </w:r>
+      <w:r>
+        <w:rPr>
+          <w:rFonts w:ascii="Arial" w:hAnsi="Arial" w:cs="Arial"/>
+          <w:sz w:val="24"/>
+          <w:szCs w:val="24"/>
+        </w:rPr>
+        <w:t xml:space="preserve">: </w:t>
       </w:r>
     </w:p>
     <w:p>
@@ -1062,71 +1518,122 @@
       <w:r>
         <w:rPr>
           <w:rFonts w:ascii="Arial" w:hAnsi="Arial" w:cs="Arial"/>
-          <w:noProof/>
-          <w:sz w:val="24"/>
-          <w:szCs w:val="24"/>
-        </w:rPr>
-        <w:drawing>
-          <wp:anchor distT="0" distB="0" distL="114300" distR="114300" simplePos="0" relativeHeight="251659264" behindDoc="1" locked="0" layoutInCell="1" allowOverlap="1">
-            <wp:simplePos x="0" y="0"/>
-            <wp:positionH relativeFrom="column">
-              <wp:posOffset>-806767</wp:posOffset>
-            </wp:positionH>
-            <wp:positionV relativeFrom="paragraph">
-              <wp:posOffset>362902</wp:posOffset>
-            </wp:positionV>
-            <wp:extent cx="6367462" cy="6657975"/>
-            <wp:effectExtent l="19050" t="0" r="0" b="0"/>
-            <wp:wrapNone/>
-            <wp:docPr id="1" name="Imagen 2" descr="C:\Users\MJMC\Downloads\casos de usos del proyecto ii.png"/>
-            <wp:cNvGraphicFramePr>
-              <a:graphicFrameLocks xmlns:a="http://schemas.openxmlformats.org/drawingml/2006/main" noChangeAspect="1"/>
-            </wp:cNvGraphicFramePr>
-            <a:graphic xmlns:a="http://schemas.openxmlformats.org/drawingml/2006/main">
-              <a:graphicData uri="http://schemas.openxmlformats.org/drawingml/2006/picture">
-                <pic:pic xmlns:pic="http://schemas.openxmlformats.org/drawingml/2006/picture">
-                  <pic:nvPicPr>
-                    <pic:cNvPr id="0" name="Picture 2" descr="C:\Users\MJMC\Downloads\casos de usos del proyecto ii.png"/>
-                    <pic:cNvPicPr>
-                      <a:picLocks noChangeAspect="1" noChangeArrowheads="1"/>
-                    </pic:cNvPicPr>
-                  </pic:nvPicPr>
-                  <pic:blipFill>
-                    <a:blip r:embed="rId8"/>
-                    <a:srcRect/>
-                    <a:stretch>
-                      <a:fillRect/>
-                    </a:stretch>
-                  </pic:blipFill>
-                  <pic:spPr bwMode="auto">
-                    <a:xfrm>
-                      <a:off x="0" y="0"/>
-                      <a:ext cx="6367463" cy="6657976"/>
-                    </a:xfrm>
-                    <a:prstGeom prst="rect">
-                      <a:avLst/>
-                    </a:prstGeom>
-                    <a:noFill/>
-                    <a:ln w="9525">
-                      <a:noFill/>
-                      <a:miter lim="800000"/>
-                      <a:headEnd/>
-                      <a:tailEnd/>
-                    </a:ln>
-                  </pic:spPr>
-                </pic:pic>
-              </a:graphicData>
-            </a:graphic>
-          </wp:anchor>
-        </w:drawing>
-      </w:r>
-      <w:r>
-        <w:rPr>
-          <w:rFonts w:ascii="Arial" w:hAnsi="Arial" w:cs="Arial"/>
-          <w:sz w:val="24"/>
-          <w:szCs w:val="24"/>
-        </w:rPr>
-        <w:t>Casos de Uso.</w:t>
+          <w:sz w:val="24"/>
+          <w:szCs w:val="24"/>
+        </w:rPr>
+        <w:t>En esta fase se plant</w:t>
+      </w:r>
+      <w:r>
+        <w:rPr>
+          <w:rFonts w:ascii="Arial" w:hAnsi="Arial" w:cs="Arial"/>
+          <w:sz w:val="24"/>
+          <w:szCs w:val="24"/>
+        </w:rPr>
+        <w:t>e</w:t>
+      </w:r>
+      <w:r>
+        <w:rPr>
+          <w:rFonts w:ascii="Arial" w:hAnsi="Arial" w:cs="Arial"/>
+          <w:sz w:val="24"/>
+          <w:szCs w:val="24"/>
+        </w:rPr>
+        <w:t>a</w:t>
+      </w:r>
+      <w:r>
+        <w:rPr>
+          <w:rFonts w:ascii="Arial" w:hAnsi="Arial" w:cs="Arial"/>
+          <w:sz w:val="24"/>
+          <w:szCs w:val="24"/>
+        </w:rPr>
+        <w:t xml:space="preserve"> como  objetivo, </w:t>
+      </w:r>
+      <w:r>
+        <w:rPr>
+          <w:rFonts w:ascii="Arial" w:hAnsi="Arial" w:cs="Arial"/>
+          <w:sz w:val="24"/>
+          <w:szCs w:val="24"/>
+        </w:rPr>
+        <w:t xml:space="preserve">el </w:t>
+      </w:r>
+      <w:r>
+        <w:rPr>
+          <w:rFonts w:ascii="Arial" w:hAnsi="Arial" w:cs="Arial"/>
+          <w:sz w:val="24"/>
+          <w:szCs w:val="24"/>
+        </w:rPr>
+        <w:t>diagnostico de los problemas presentes en la empresa</w:t>
+      </w:r>
+      <w:r>
+        <w:rPr>
+          <w:rFonts w:ascii="Arial" w:hAnsi="Arial" w:cs="Arial"/>
+          <w:sz w:val="24"/>
+          <w:szCs w:val="24"/>
+        </w:rPr>
+        <w:t>, el cual se lleva</w:t>
+      </w:r>
+      <w:r>
+        <w:rPr>
+          <w:rFonts w:ascii="Arial" w:hAnsi="Arial" w:cs="Arial"/>
+          <w:sz w:val="24"/>
+          <w:szCs w:val="24"/>
+        </w:rPr>
+        <w:t xml:space="preserve"> a cabo</w:t>
+      </w:r>
+      <w:r>
+        <w:rPr>
+          <w:rFonts w:ascii="Arial" w:hAnsi="Arial" w:cs="Arial"/>
+          <w:sz w:val="24"/>
+          <w:szCs w:val="24"/>
+        </w:rPr>
+        <w:t xml:space="preserve"> mediante la aplicación de dos técnicas de recolección  datos </w:t>
+      </w:r>
+      <w:r>
+        <w:rPr>
+          <w:rFonts w:ascii="Arial" w:hAnsi="Arial" w:cs="Arial"/>
+          <w:sz w:val="24"/>
+          <w:szCs w:val="24"/>
+        </w:rPr>
+        <w:t>(</w:t>
+      </w:r>
+      <w:r>
+        <w:rPr>
+          <w:rFonts w:ascii="Arial" w:hAnsi="Arial" w:cs="Arial"/>
+          <w:sz w:val="24"/>
+          <w:szCs w:val="24"/>
+        </w:rPr>
+        <w:t>la observación y la entrevista</w:t>
+      </w:r>
+      <w:r>
+        <w:rPr>
+          <w:rFonts w:ascii="Arial" w:hAnsi="Arial" w:cs="Arial"/>
+          <w:sz w:val="24"/>
+          <w:szCs w:val="24"/>
+        </w:rPr>
+        <w:t xml:space="preserve">), </w:t>
+      </w:r>
+      <w:r>
+        <w:rPr>
+          <w:rFonts w:ascii="Arial" w:hAnsi="Arial" w:cs="Arial"/>
+          <w:sz w:val="24"/>
+          <w:szCs w:val="24"/>
+        </w:rPr>
+        <w:t xml:space="preserve">que constatan </w:t>
+      </w:r>
+      <w:r>
+        <w:rPr>
+          <w:rFonts w:ascii="Arial" w:hAnsi="Arial" w:cs="Arial"/>
+          <w:sz w:val="24"/>
+          <w:szCs w:val="24"/>
+        </w:rPr>
+        <w:t>un desaprovechamiento de los beneficios y oportunidades de negocio que brindan las TICS y las nuevas tecnologías a las empresas</w:t>
+      </w:r>
+      <w:r>
+        <w:rPr>
+          <w:rFonts w:ascii="Arial" w:hAnsi="Arial" w:cs="Arial"/>
+          <w:sz w:val="24"/>
+          <w:szCs w:val="24"/>
+        </w:rPr>
+        <w:t>.</w:t>
       </w:r>
     </w:p>
     <w:p>
@@ -1140,6 +1647,70 @@
           <w:szCs w:val="24"/>
         </w:rPr>
       </w:pPr>
+      <w:r>
+        <w:rPr>
+          <w:rFonts w:ascii="Arial" w:hAnsi="Arial" w:cs="Arial"/>
+          <w:sz w:val="24"/>
+          <w:szCs w:val="24"/>
+        </w:rPr>
+        <w:t>Así mismo</w:t>
+      </w:r>
+      <w:r>
+        <w:rPr>
+          <w:rFonts w:ascii="Arial" w:hAnsi="Arial" w:cs="Arial"/>
+          <w:sz w:val="24"/>
+          <w:szCs w:val="24"/>
+        </w:rPr>
+        <w:t xml:space="preserve"> plantea</w:t>
+      </w:r>
+      <w:r>
+        <w:rPr>
+          <w:rFonts w:ascii="Arial" w:hAnsi="Arial" w:cs="Arial"/>
+          <w:sz w:val="24"/>
+          <w:szCs w:val="24"/>
+        </w:rPr>
+        <w:t xml:space="preserve"> la identificación de los actores y los requisitos funcionales y no  funcionales a tener en cuenta en la elaboración de un producto</w:t>
+      </w:r>
+      <w:r>
+        <w:rPr>
+          <w:rFonts w:ascii="Arial" w:hAnsi="Arial" w:cs="Arial"/>
+          <w:sz w:val="24"/>
+          <w:szCs w:val="24"/>
+        </w:rPr>
+        <w:t xml:space="preserve"> final,</w:t>
+      </w:r>
+      <w:r>
+        <w:rPr>
+          <w:rFonts w:ascii="Arial" w:hAnsi="Arial" w:cs="Arial"/>
+          <w:sz w:val="24"/>
+          <w:szCs w:val="24"/>
+        </w:rPr>
+        <w:t xml:space="preserve"> que </w:t>
+      </w:r>
+      <w:r>
+        <w:rPr>
+          <w:rFonts w:ascii="Arial" w:hAnsi="Arial" w:cs="Arial"/>
+          <w:sz w:val="24"/>
+          <w:szCs w:val="24"/>
+        </w:rPr>
+        <w:t xml:space="preserve">resolviera </w:t>
+      </w:r>
+      <w:r>
+        <w:rPr>
+          <w:rFonts w:ascii="Arial" w:hAnsi="Arial" w:cs="Arial"/>
+          <w:sz w:val="24"/>
+          <w:szCs w:val="24"/>
+        </w:rPr>
+        <w:t xml:space="preserve">dicha </w:t>
+      </w:r>
+      <w:r>
+        <w:rPr>
+          <w:rFonts w:ascii="Arial" w:hAnsi="Arial" w:cs="Arial"/>
+          <w:sz w:val="24"/>
+          <w:szCs w:val="24"/>
+        </w:rPr>
+        <w:t>problemática. Por último se realiza la estimación de costos y un estudio de la factibilidad del proyecto, obteniendo como resultado ser un proyecto factible.</w:t>
+      </w:r>
     </w:p>
     <w:p>
       <w:pPr>
@@ -1152,6 +1723,135 @@
           <w:szCs w:val="24"/>
         </w:rPr>
       </w:pPr>
+      <w:r>
+        <w:rPr>
+          <w:rFonts w:ascii="Arial" w:hAnsi="Arial" w:cs="Arial"/>
+          <w:sz w:val="24"/>
+          <w:szCs w:val="24"/>
+        </w:rPr>
+        <w:t xml:space="preserve">En el  </w:t>
+      </w:r>
+      <w:r>
+        <w:rPr>
+          <w:rFonts w:ascii="Arial" w:hAnsi="Arial" w:cs="Arial"/>
+          <w:sz w:val="24"/>
+          <w:szCs w:val="24"/>
+        </w:rPr>
+        <w:t xml:space="preserve">transcurso </w:t>
+      </w:r>
+      <w:r>
+        <w:rPr>
+          <w:rFonts w:ascii="Arial" w:hAnsi="Arial" w:cs="Arial"/>
+          <w:sz w:val="24"/>
+          <w:szCs w:val="24"/>
+        </w:rPr>
+        <w:t>de esta fas</w:t>
+      </w:r>
+      <w:r>
+        <w:rPr>
+          <w:rFonts w:ascii="Arial" w:hAnsi="Arial" w:cs="Arial"/>
+          <w:sz w:val="24"/>
+          <w:szCs w:val="24"/>
+        </w:rPr>
+        <w:t>e se produce</w:t>
+      </w:r>
+      <w:r>
+        <w:rPr>
+          <w:rFonts w:ascii="Arial" w:hAnsi="Arial" w:cs="Arial"/>
+          <w:sz w:val="24"/>
+          <w:szCs w:val="24"/>
+        </w:rPr>
+        <w:t>n artefactos importantes para la elaboración del sistema</w:t>
+      </w:r>
+      <w:r>
+        <w:rPr>
+          <w:rFonts w:ascii="Arial" w:hAnsi="Arial" w:cs="Arial"/>
+          <w:sz w:val="24"/>
+          <w:szCs w:val="24"/>
+        </w:rPr>
+        <w:t>, como la Especificación de Requisitos de Software (ERS) (Ver producto. pag.00) en la cual se establecen los requisitos y lineamentos a seguir para la elaboración del sistema, el</w:t>
+      </w:r>
+      <w:r>
+        <w:rPr>
+          <w:rFonts w:ascii="Arial" w:hAnsi="Arial" w:cs="Arial"/>
+          <w:sz w:val="24"/>
+          <w:szCs w:val="24"/>
+        </w:rPr>
+        <w:t xml:space="preserve"> E</w:t>
+      </w:r>
+      <w:r>
+        <w:rPr>
+          <w:rFonts w:ascii="Arial" w:hAnsi="Arial" w:cs="Arial"/>
+          <w:sz w:val="24"/>
+          <w:szCs w:val="24"/>
+        </w:rPr>
+        <w:t xml:space="preserve">studio de </w:t>
+      </w:r>
+      <w:r>
+        <w:rPr>
+          <w:rFonts w:ascii="Arial" w:hAnsi="Arial" w:cs="Arial"/>
+          <w:sz w:val="24"/>
+          <w:szCs w:val="24"/>
+        </w:rPr>
+        <w:t>F</w:t>
+      </w:r>
+      <w:r>
+        <w:rPr>
+          <w:rFonts w:ascii="Arial" w:hAnsi="Arial" w:cs="Arial"/>
+          <w:sz w:val="24"/>
+          <w:szCs w:val="24"/>
+        </w:rPr>
+        <w:t>actibilidades (Ver producto. pag.00) donde se refleja la viabilidad</w:t>
+      </w:r>
+      <w:r>
+        <w:rPr>
+          <w:rFonts w:ascii="Arial" w:hAnsi="Arial" w:cs="Arial"/>
+          <w:sz w:val="24"/>
+          <w:szCs w:val="24"/>
+        </w:rPr>
+        <w:t xml:space="preserve"> técnica, </w:t>
+      </w:r>
+      <w:r>
+        <w:rPr>
+          <w:rFonts w:ascii="Arial" w:hAnsi="Arial" w:cs="Arial"/>
+          <w:sz w:val="24"/>
+          <w:szCs w:val="24"/>
+        </w:rPr>
+        <w:lastRenderedPageBreak/>
+        <w:t>social, económica y operativa del proyecto, la Matriz de Marco Lógico (Ver producto. pag.00) donde se estructuran las actividades a realizar durante la ejecución del proyecto y el Presupuesto (Ver producto. pag.00) en el cual se realiza una estimación de los costos referentes a la realización del proyecto.</w:t>
+      </w:r>
+    </w:p>
+    <w:p>
+      <w:pPr>
+        <w:pStyle w:val="Prrafodelista"/>
+        <w:numPr>
+          <w:ilvl w:val="0"/>
+          <w:numId w:val="27"/>
+        </w:numPr>
+        <w:spacing w:line="360" w:lineRule="auto"/>
+        <w:jc w:val="both"/>
+        <w:rPr>
+          <w:rFonts w:ascii="Arial" w:hAnsi="Arial" w:cs="Arial"/>
+          <w:sz w:val="24"/>
+          <w:szCs w:val="24"/>
+        </w:rPr>
+      </w:pPr>
+      <w:r>
+        <w:rPr>
+          <w:rFonts w:ascii="Arial" w:hAnsi="Arial" w:cs="Arial"/>
+          <w:sz w:val="24"/>
+          <w:szCs w:val="24"/>
+        </w:rPr>
+        <w:t>Fase de Elaboración</w:t>
+      </w:r>
+      <w:r>
+        <w:rPr>
+          <w:rFonts w:ascii="Arial" w:hAnsi="Arial" w:cs="Arial"/>
+          <w:sz w:val="24"/>
+          <w:szCs w:val="24"/>
+        </w:rPr>
+        <w:t>:</w:t>
+      </w:r>
     </w:p>
     <w:p>
       <w:pPr>
@@ -1164,6 +1864,103 @@
           <w:szCs w:val="24"/>
         </w:rPr>
       </w:pPr>
+      <w:r>
+        <w:rPr>
+          <w:rFonts w:ascii="Arial" w:hAnsi="Arial" w:cs="Arial"/>
+          <w:sz w:val="24"/>
+          <w:szCs w:val="24"/>
+          <w:lang w:val="es-ES"/>
+        </w:rPr>
+        <w:t xml:space="preserve">La </w:t>
+      </w:r>
+      <w:r>
+        <w:rPr>
+          <w:rFonts w:ascii="Arial" w:hAnsi="Arial" w:cs="Arial"/>
+          <w:sz w:val="24"/>
+          <w:szCs w:val="24"/>
+        </w:rPr>
+        <w:t xml:space="preserve"> fase de elaboración tiene como  objetivo  el diseño y maquetación del producto final, </w:t>
+      </w:r>
+      <w:r>
+        <w:rPr>
+          <w:rFonts w:ascii="Arial" w:hAnsi="Arial" w:cs="Arial"/>
+          <w:sz w:val="24"/>
+          <w:szCs w:val="24"/>
+        </w:rPr>
+        <w:t xml:space="preserve">para esta tarea se realiza un estudio de los paradigmas y modelos más utilizados en desarrollo de software, siendo elegido la Programación Orientado  a Objetos (POO) y la arquitectura </w:t>
+      </w:r>
+      <w:r>
+        <w:rPr>
+          <w:rFonts w:ascii="Arial" w:hAnsi="Arial" w:cs="Arial"/>
+          <w:sz w:val="24"/>
+          <w:szCs w:val="24"/>
+        </w:rPr>
+        <w:t xml:space="preserve">de software </w:t>
+      </w:r>
+      <w:r>
+        <w:rPr>
+          <w:rFonts w:ascii="Arial" w:hAnsi="Arial" w:cs="Arial"/>
+          <w:sz w:val="24"/>
+          <w:szCs w:val="24"/>
+        </w:rPr>
+        <w:t>Modelo-Vista-Controlador (MVC)</w:t>
+      </w:r>
+      <w:r>
+        <w:rPr>
+          <w:rFonts w:ascii="Arial" w:hAnsi="Arial" w:cs="Arial"/>
+          <w:sz w:val="24"/>
+          <w:szCs w:val="24"/>
+        </w:rPr>
+        <w:t xml:space="preserve"> como bases </w:t>
+      </w:r>
+      <w:r>
+        <w:rPr>
+          <w:rFonts w:ascii="Arial" w:hAnsi="Arial" w:cs="Arial"/>
+          <w:sz w:val="24"/>
+          <w:szCs w:val="24"/>
+        </w:rPr>
+        <w:t xml:space="preserve">para </w:t>
+      </w:r>
+      <w:r>
+        <w:rPr>
+          <w:rFonts w:ascii="Arial" w:hAnsi="Arial" w:cs="Arial"/>
+          <w:sz w:val="24"/>
+          <w:szCs w:val="24"/>
+        </w:rPr>
+        <w:t xml:space="preserve">el diseño del sistema, así mismo </w:t>
+      </w:r>
+      <w:r>
+        <w:rPr>
+          <w:rFonts w:ascii="Arial" w:hAnsi="Arial" w:cs="Arial"/>
+          <w:sz w:val="24"/>
+          <w:szCs w:val="24"/>
+        </w:rPr>
+        <w:t xml:space="preserve">se </w:t>
+      </w:r>
+      <w:r>
+        <w:rPr>
+          <w:rFonts w:ascii="Arial" w:hAnsi="Arial" w:cs="Arial"/>
+          <w:sz w:val="24"/>
+          <w:szCs w:val="24"/>
+        </w:rPr>
+        <w:t>decide implementar una arquitectura Cliente-Servidor de dos</w:t>
+      </w:r>
+      <w:r>
+        <w:rPr>
+          <w:rFonts w:ascii="Arial" w:hAnsi="Arial" w:cs="Arial"/>
+          <w:sz w:val="24"/>
+          <w:szCs w:val="24"/>
+        </w:rPr>
+        <w:t xml:space="preserve"> capas: capa del cliente (navegador web) y capa del servidor (servidor de la aplicación y base de datos)</w:t>
+      </w:r>
+      <w:r>
+        <w:rPr>
+          <w:rFonts w:ascii="Arial" w:hAnsi="Arial" w:cs="Arial"/>
+          <w:sz w:val="24"/>
+          <w:szCs w:val="24"/>
+        </w:rPr>
+        <w:t xml:space="preserve"> tras un estudio de las necesidades de la aplicación y el entorno donde será instalado.</w:t>
+      </w:r>
     </w:p>
     <w:p>
       <w:pPr>
@@ -1176,6 +1973,38 @@
           <w:szCs w:val="24"/>
         </w:rPr>
       </w:pPr>
+      <w:r>
+        <w:rPr>
+          <w:rFonts w:ascii="Arial" w:hAnsi="Arial" w:cs="Arial"/>
+          <w:sz w:val="24"/>
+          <w:szCs w:val="24"/>
+        </w:rPr>
+        <w:t xml:space="preserve">Tras la definición del ámbito del sistema (fase de inicio) y la selección de los modelos a utilizar, se procede a la maquetación de los casos de uso, la estructuración de las clases </w:t>
+      </w:r>
+      <w:r>
+        <w:rPr>
+          <w:rFonts w:ascii="Arial" w:hAnsi="Arial" w:cs="Arial"/>
+          <w:sz w:val="24"/>
+          <w:szCs w:val="24"/>
+        </w:rPr>
+        <w:t xml:space="preserve">y </w:t>
+      </w:r>
+      <w:r>
+        <w:rPr>
+          <w:rFonts w:ascii="Arial" w:hAnsi="Arial" w:cs="Arial"/>
+          <w:sz w:val="24"/>
+          <w:szCs w:val="24"/>
+        </w:rPr>
+        <w:t xml:space="preserve">el diseño de las bases de </w:t>
+      </w:r>
+      <w:r>
+        <w:rPr>
+          <w:rFonts w:ascii="Arial" w:hAnsi="Arial" w:cs="Arial"/>
+          <w:sz w:val="24"/>
+          <w:szCs w:val="24"/>
+        </w:rPr>
+        <w:t>datos que permitirán la persistencia de la información manejada por el sistema.</w:t>
+      </w:r>
     </w:p>
     <w:p>
       <w:pPr>
@@ -1188,6 +2017,183 @@
           <w:szCs w:val="24"/>
         </w:rPr>
       </w:pPr>
+      <w:r>
+        <w:rPr>
+          <w:rFonts w:ascii="Arial" w:hAnsi="Arial" w:cs="Arial"/>
+          <w:sz w:val="24"/>
+          <w:szCs w:val="24"/>
+        </w:rPr>
+        <w:t>En el  transcurso de esta fase se producen artefactos importantes</w:t>
+      </w:r>
+      <w:r>
+        <w:rPr>
+          <w:rFonts w:ascii="Arial" w:hAnsi="Arial" w:cs="Arial"/>
+          <w:sz w:val="24"/>
+          <w:szCs w:val="24"/>
+        </w:rPr>
+        <w:t xml:space="preserve"> para la construcción del sistema</w:t>
+      </w:r>
+      <w:r>
+        <w:rPr>
+          <w:rFonts w:ascii="Arial" w:hAnsi="Arial" w:cs="Arial"/>
+          <w:sz w:val="24"/>
+          <w:szCs w:val="24"/>
+        </w:rPr>
+        <w:t xml:space="preserve">, como </w:t>
+      </w:r>
+      <w:r>
+        <w:rPr>
+          <w:rFonts w:ascii="Arial" w:hAnsi="Arial" w:cs="Arial"/>
+          <w:sz w:val="24"/>
+          <w:szCs w:val="24"/>
+        </w:rPr>
+        <w:t xml:space="preserve">los Casos de Usos </w:t>
+      </w:r>
+      <w:r>
+        <w:rPr>
+          <w:rFonts w:ascii="Arial" w:hAnsi="Arial" w:cs="Arial"/>
+          <w:sz w:val="24"/>
+          <w:szCs w:val="24"/>
+        </w:rPr>
+        <w:t>(Ver producto. pag.00) en</w:t>
+      </w:r>
+      <w:r>
+        <w:rPr>
+          <w:rFonts w:ascii="Arial" w:hAnsi="Arial" w:cs="Arial"/>
+          <w:sz w:val="24"/>
+          <w:szCs w:val="24"/>
+        </w:rPr>
+        <w:t xml:space="preserve"> el cual se visualizan las interacciones que realizan los actores con el sistema</w:t>
+      </w:r>
+      <w:r>
+        <w:rPr>
+          <w:rFonts w:ascii="Arial" w:hAnsi="Arial" w:cs="Arial"/>
+          <w:sz w:val="24"/>
+          <w:szCs w:val="24"/>
+        </w:rPr>
+        <w:t xml:space="preserve">, el </w:t>
+      </w:r>
+      <w:r>
+        <w:rPr>
+          <w:rFonts w:ascii="Arial" w:hAnsi="Arial" w:cs="Arial"/>
+          <w:sz w:val="24"/>
+          <w:szCs w:val="24"/>
+        </w:rPr>
+        <w:t xml:space="preserve">Diagrama de Componente </w:t>
+      </w:r>
+      <w:r>
+        <w:rPr>
+          <w:rFonts w:ascii="Arial" w:hAnsi="Arial" w:cs="Arial"/>
+          <w:sz w:val="24"/>
+          <w:szCs w:val="24"/>
+        </w:rPr>
+        <w:t xml:space="preserve">(Ver producto. pag.00) donde se </w:t>
+      </w:r>
+      <w:r>
+        <w:rPr>
+          <w:rFonts w:ascii="Arial" w:hAnsi="Arial" w:cs="Arial"/>
+          <w:sz w:val="24"/>
+          <w:szCs w:val="24"/>
+        </w:rPr>
+        <w:t>aprecia la estructura MVC implementada</w:t>
+      </w:r>
+      <w:r>
+        <w:rPr>
+          <w:rFonts w:ascii="Arial" w:hAnsi="Arial" w:cs="Arial"/>
+          <w:sz w:val="24"/>
+          <w:szCs w:val="24"/>
+        </w:rPr>
+        <w:t xml:space="preserve">, </w:t>
+      </w:r>
+      <w:r>
+        <w:rPr>
+          <w:rFonts w:ascii="Arial" w:hAnsi="Arial" w:cs="Arial"/>
+          <w:sz w:val="24"/>
+          <w:szCs w:val="24"/>
+        </w:rPr>
+        <w:t xml:space="preserve">el Diagrama de Despliegue </w:t>
+      </w:r>
+      <w:r>
+        <w:rPr>
+          <w:rFonts w:ascii="Arial" w:hAnsi="Arial" w:cs="Arial"/>
+          <w:sz w:val="24"/>
+          <w:szCs w:val="24"/>
+        </w:rPr>
+        <w:t xml:space="preserve">(Ver producto. pag.00) </w:t>
+      </w:r>
+      <w:r>
+        <w:rPr>
+          <w:rFonts w:ascii="Arial" w:hAnsi="Arial" w:cs="Arial"/>
+          <w:sz w:val="24"/>
+          <w:szCs w:val="24"/>
+        </w:rPr>
+        <w:t xml:space="preserve">el cual refleja la arquitectura Cliente-Servidor del sistema, el Diagrama Relacional </w:t>
+      </w:r>
+      <w:r>
+        <w:rPr>
+          <w:rFonts w:ascii="Arial" w:hAnsi="Arial" w:cs="Arial"/>
+          <w:sz w:val="24"/>
+          <w:szCs w:val="24"/>
+        </w:rPr>
+        <w:t>(Ver producto. pag.00)</w:t>
+      </w:r>
+      <w:r>
+        <w:rPr>
+          <w:rFonts w:ascii="Arial" w:hAnsi="Arial" w:cs="Arial"/>
+          <w:sz w:val="24"/>
+          <w:szCs w:val="24"/>
+        </w:rPr>
+        <w:t xml:space="preserve"> en el cual se estructura las bases de datos del sistema y el Diccionario de Datos (Ver producto. pag.00) donde</w:t>
+      </w:r>
+      <w:r>
+        <w:rPr>
+          <w:rFonts w:ascii="Arial" w:hAnsi="Arial" w:cs="Arial"/>
+          <w:sz w:val="24"/>
+          <w:szCs w:val="24"/>
+        </w:rPr>
+        <w:t xml:space="preserve"> se detallan</w:t>
+      </w:r>
+      <w:r>
+        <w:rPr>
+          <w:rFonts w:ascii="Arial" w:hAnsi="Arial" w:cs="Arial"/>
+          <w:sz w:val="24"/>
+          <w:szCs w:val="24"/>
+        </w:rPr>
+        <w:t xml:space="preserve"> cada una de las tablas de la base de datos. </w:t>
+      </w:r>
+    </w:p>
+    <w:p>
+      <w:pPr>
+        <w:pStyle w:val="Prrafodelista"/>
+        <w:numPr>
+          <w:ilvl w:val="0"/>
+          <w:numId w:val="27"/>
+        </w:numPr>
+        <w:spacing w:line="360" w:lineRule="auto"/>
+        <w:jc w:val="both"/>
+        <w:rPr>
+          <w:rFonts w:ascii="Arial" w:hAnsi="Arial" w:cs="Arial"/>
+          <w:sz w:val="24"/>
+          <w:szCs w:val="24"/>
+        </w:rPr>
+      </w:pPr>
+      <w:r>
+        <w:rPr>
+          <w:rFonts w:ascii="Arial" w:hAnsi="Arial" w:cs="Arial"/>
+          <w:sz w:val="24"/>
+          <w:szCs w:val="24"/>
+        </w:rPr>
+        <w:lastRenderedPageBreak/>
+        <w:t>Fase de Construcción</w:t>
+      </w:r>
+      <w:r>
+        <w:rPr>
+          <w:rFonts w:ascii="Arial" w:hAnsi="Arial" w:cs="Arial"/>
+          <w:sz w:val="24"/>
+          <w:szCs w:val="24"/>
+        </w:rPr>
+        <w:t>:</w:t>
+      </w:r>
     </w:p>
     <w:p>
       <w:pPr>
@@ -1200,6 +2206,22 @@
           <w:szCs w:val="24"/>
         </w:rPr>
       </w:pPr>
+      <w:r>
+        <w:rPr>
+          <w:rFonts w:ascii="Arial" w:hAnsi="Arial" w:cs="Arial"/>
+          <w:sz w:val="24"/>
+          <w:szCs w:val="24"/>
+        </w:rPr>
+        <w:t>Una vez que el equipo está</w:t>
+      </w:r>
+      <w:r>
+        <w:rPr>
+          <w:rFonts w:ascii="Arial" w:hAnsi="Arial" w:cs="Arial"/>
+          <w:sz w:val="24"/>
+          <w:szCs w:val="24"/>
+        </w:rPr>
+        <w:t xml:space="preserve"> en esta fase deben tener como meta o finalidad lograr la disposición o capacidad operativa del producto, considerando que en dicho producto deben de estar incluidas todas las propiedades, elementos, requisitos y/o exigencias, las cuales previamente deben haber sido evaluadas y probadas totalmente, obteniendo de esta manera una versión del producto que sea aprobada o admisible para quien vaya a hacer uso de esta.</w:t>
+      </w:r>
     </w:p>
     <w:p>
       <w:pPr>
@@ -1275,6 +2297,38 @@
     </w:p>
     <w:p>
       <w:pPr>
+        <w:pStyle w:val="Prrafodelista"/>
+        <w:numPr>
+          <w:ilvl w:val="0"/>
+          <w:numId w:val="27"/>
+        </w:numPr>
+        <w:spacing w:line="360" w:lineRule="auto"/>
+        <w:jc w:val="both"/>
+        <w:rPr>
+          <w:rFonts w:ascii="Arial" w:hAnsi="Arial" w:cs="Arial"/>
+          <w:sz w:val="24"/>
+          <w:szCs w:val="24"/>
+        </w:rPr>
+      </w:pPr>
+      <w:r>
+        <w:rPr>
+          <w:rFonts w:ascii="Arial" w:hAnsi="Arial" w:cs="Arial"/>
+          <w:sz w:val="24"/>
+          <w:szCs w:val="24"/>
+        </w:rPr>
+        <w:t>Fase de Transición</w:t>
+      </w:r>
+      <w:r>
+        <w:rPr>
+          <w:rFonts w:ascii="Arial" w:hAnsi="Arial" w:cs="Arial"/>
+          <w:sz w:val="24"/>
+          <w:szCs w:val="24"/>
+        </w:rPr>
+        <w:t>:</w:t>
+      </w:r>
+    </w:p>
+    <w:p>
+      <w:pPr>
         <w:spacing w:line="360" w:lineRule="auto"/>
         <w:ind w:firstLine="708"/>
         <w:jc w:val="both"/>
@@ -1284,6 +2338,47 @@
           <w:szCs w:val="24"/>
         </w:rPr>
       </w:pPr>
+      <w:r>
+        <w:rPr>
+          <w:rFonts w:ascii="Arial" w:hAnsi="Arial" w:cs="Arial"/>
+          <w:sz w:val="24"/>
+          <w:szCs w:val="24"/>
+          <w:lang w:val="es-ES"/>
+        </w:rPr>
+        <w:t xml:space="preserve">En </w:t>
+      </w:r>
+      <w:r>
+        <w:rPr>
+          <w:rFonts w:ascii="Arial" w:hAnsi="Arial" w:cs="Arial"/>
+          <w:sz w:val="24"/>
+          <w:szCs w:val="24"/>
+        </w:rPr>
+        <w:t>e</w:t>
+      </w:r>
+      <w:r>
+        <w:rPr>
+          <w:rFonts w:ascii="Arial" w:hAnsi="Arial" w:cs="Arial"/>
+          <w:sz w:val="24"/>
+          <w:szCs w:val="24"/>
+        </w:rPr>
+        <w:t>sta fase, el producto debe de estar en manos de los usuarios finales en su forma funcional, luego de que haya sido probado y aceptado en su totalidad por dichos usuarios, además se deberá doctrinar a los usuarios en cuanto al </w:t>
+      </w:r>
+      <w:r>
+        <w:rPr>
+          <w:rFonts w:ascii="Arial" w:hAnsi="Arial" w:cs="Arial"/>
+          <w:sz w:val="24"/>
+          <w:szCs w:val="24"/>
+        </w:rPr>
+        <w:t>empleo</w:t>
+      </w:r>
+      <w:r>
+        <w:rPr>
+          <w:rFonts w:ascii="Arial" w:hAnsi="Arial" w:cs="Arial"/>
+          <w:sz w:val="24"/>
+          <w:szCs w:val="24"/>
+        </w:rPr>
+        <w:t xml:space="preserve"> o manipulación del sistema, y principalmente en lo que se refiere a la configuración usabilidad e instalación del producto. </w:t>
+      </w:r>
     </w:p>
     <w:p>
       <w:pPr>
@@ -1300,14 +2395,85 @@
     <w:p>
       <w:pPr>
         <w:spacing w:line="360" w:lineRule="auto"/>
-        <w:ind w:firstLine="708"/>
         <w:jc w:val="both"/>
         <w:rPr>
           <w:rFonts w:ascii="Arial" w:hAnsi="Arial" w:cs="Arial"/>
-          <w:sz w:val="24"/>
-          <w:szCs w:val="24"/>
-        </w:rPr>
-      </w:pPr>
+          <w:b/>
+          <w:sz w:val="24"/>
+          <w:szCs w:val="24"/>
+        </w:rPr>
+      </w:pPr>
+    </w:p>
+    <w:p>
+      <w:pPr>
+        <w:spacing w:line="360" w:lineRule="auto"/>
+        <w:jc w:val="both"/>
+        <w:rPr>
+          <w:rFonts w:ascii="Arial" w:hAnsi="Arial" w:cs="Arial"/>
+          <w:b/>
+          <w:sz w:val="24"/>
+          <w:szCs w:val="24"/>
+        </w:rPr>
+      </w:pPr>
+    </w:p>
+    <w:p>
+      <w:pPr>
+        <w:spacing w:line="360" w:lineRule="auto"/>
+        <w:jc w:val="both"/>
+        <w:rPr>
+          <w:rFonts w:ascii="Arial" w:hAnsi="Arial" w:cs="Arial"/>
+          <w:b/>
+          <w:sz w:val="24"/>
+          <w:szCs w:val="24"/>
+        </w:rPr>
+      </w:pPr>
+    </w:p>
+    <w:p>
+      <w:pPr>
+        <w:spacing w:line="360" w:lineRule="auto"/>
+        <w:jc w:val="both"/>
+        <w:rPr>
+          <w:rFonts w:ascii="Arial" w:hAnsi="Arial" w:cs="Arial"/>
+          <w:b/>
+          <w:sz w:val="24"/>
+          <w:szCs w:val="24"/>
+        </w:rPr>
+      </w:pPr>
+    </w:p>
+    <w:p>
+      <w:pPr>
+        <w:spacing w:line="360" w:lineRule="auto"/>
+        <w:jc w:val="both"/>
+        <w:rPr>
+          <w:rFonts w:ascii="Arial" w:hAnsi="Arial" w:cs="Arial"/>
+          <w:b/>
+          <w:sz w:val="24"/>
+          <w:szCs w:val="24"/>
+        </w:rPr>
+      </w:pPr>
+    </w:p>
+    <w:p>
+      <w:pPr>
+        <w:pStyle w:val="Prrafodelista"/>
+        <w:spacing w:line="360" w:lineRule="auto"/>
+        <w:ind w:firstLine="696"/>
+        <w:jc w:val="both"/>
+        <w:rPr>
+          <w:rFonts w:ascii="Arial" w:hAnsi="Arial" w:cs="Arial"/>
+          <w:b/>
+          <w:sz w:val="24"/>
+          <w:szCs w:val="24"/>
+        </w:rPr>
+      </w:pPr>
+      <w:r>
+        <w:rPr>
+          <w:rFonts w:ascii="Arial" w:hAnsi="Arial" w:cs="Arial"/>
+          <w:b/>
+          <w:sz w:val="24"/>
+          <w:szCs w:val="24"/>
+        </w:rPr>
+        <w:t>Presentación del Producto o servicio.</w:t>
+      </w:r>
     </w:p>
     <w:p>
       <w:pPr>
@@ -1320,17 +2486,22 @@
           <w:szCs w:val="24"/>
         </w:rPr>
       </w:pPr>
-    </w:p>
-    <w:p>
-      <w:pPr>
-        <w:spacing w:line="360" w:lineRule="auto"/>
-        <w:jc w:val="both"/>
-        <w:rPr>
-          <w:rFonts w:ascii="Arial" w:hAnsi="Arial" w:cs="Arial"/>
-          <w:sz w:val="24"/>
-          <w:szCs w:val="24"/>
-        </w:rPr>
-      </w:pPr>
+      <w:r>
+        <w:rPr>
+          <w:rFonts w:ascii="Arial" w:hAnsi="Arial" w:cs="Arial"/>
+          <w:sz w:val="24"/>
+          <w:szCs w:val="24"/>
+        </w:rPr>
+        <w:t xml:space="preserve">A continuación se presenta </w:t>
+      </w:r>
+      <w:r>
+        <w:rPr>
+          <w:rFonts w:ascii="Arial" w:hAnsi="Arial" w:cs="Arial"/>
+          <w:sz w:val="24"/>
+          <w:szCs w:val="24"/>
+        </w:rPr>
+        <w:t xml:space="preserve"> los diagramas, manuales y software desarrollados</w:t>
+      </w:r>
     </w:p>
     <w:p>
       <w:pPr>
@@ -1343,15 +2514,6 @@
           <w:szCs w:val="24"/>
         </w:rPr>
       </w:pPr>
-      <w:r>
-        <w:rPr>
-          <w:rFonts w:ascii="Arial" w:hAnsi="Arial" w:cs="Arial"/>
-          <w:sz w:val="24"/>
-          <w:szCs w:val="24"/>
-        </w:rPr>
-        <w:lastRenderedPageBreak/>
-        <w:t>Diagrama Entidad-Relación Extendido</w:t>
-      </w:r>
     </w:p>
     <w:p>
       <w:pPr>
@@ -1364,14 +2526,6 @@
           <w:szCs w:val="24"/>
         </w:rPr>
       </w:pPr>
-      <w:r>
-        <w:rPr>
-          <w:rFonts w:ascii="Arial" w:hAnsi="Arial" w:cs="Arial"/>
-          <w:sz w:val="24"/>
-          <w:szCs w:val="24"/>
-        </w:rPr>
-        <w:t xml:space="preserve">   </w:t>
-      </w:r>
     </w:p>
     <w:p>
       <w:pPr>
@@ -1384,67 +2538,6 @@
           <w:szCs w:val="24"/>
         </w:rPr>
       </w:pPr>
-      <w:r>
-        <w:rPr>
-          <w:rFonts w:ascii="Arial" w:hAnsi="Arial" w:cs="Arial"/>
-          <w:noProof/>
-          <w:sz w:val="24"/>
-          <w:szCs w:val="24"/>
-        </w:rPr>
-        <w:drawing>
-          <wp:anchor distT="0" distB="0" distL="114300" distR="114300" simplePos="0" relativeHeight="251662336" behindDoc="1" locked="0" layoutInCell="1" allowOverlap="1">
-            <wp:simplePos x="0" y="0"/>
-            <wp:positionH relativeFrom="column">
-              <wp:posOffset>-449580</wp:posOffset>
-            </wp:positionH>
-            <wp:positionV relativeFrom="paragraph">
-              <wp:posOffset>83185</wp:posOffset>
-            </wp:positionV>
-            <wp:extent cx="5910886" cy="5762625"/>
-            <wp:effectExtent l="19050" t="0" r="0" b="0"/>
-            <wp:wrapNone/>
-            <wp:docPr id="7" name="Imagen 7" descr="C:\Users\MJMC\Desktop\bbdd.png"/>
-            <wp:cNvGraphicFramePr>
-              <a:graphicFrameLocks xmlns:a="http://schemas.openxmlformats.org/drawingml/2006/main" noChangeAspect="1"/>
-            </wp:cNvGraphicFramePr>
-            <a:graphic xmlns:a="http://schemas.openxmlformats.org/drawingml/2006/main">
-              <a:graphicData uri="http://schemas.openxmlformats.org/drawingml/2006/picture">
-                <pic:pic xmlns:pic="http://schemas.openxmlformats.org/drawingml/2006/picture">
-                  <pic:nvPicPr>
-                    <pic:cNvPr id="0" name="Picture 7" descr="C:\Users\MJMC\Desktop\bbdd.png"/>
-                    <pic:cNvPicPr>
-                      <a:picLocks noChangeAspect="1" noChangeArrowheads="1"/>
-                    </pic:cNvPicPr>
-                  </pic:nvPicPr>
-                  <pic:blipFill>
-                    <a:blip r:embed="rId9"/>
-                    <a:srcRect/>
-                    <a:stretch>
-                      <a:fillRect/>
-                    </a:stretch>
-                  </pic:blipFill>
-                  <pic:spPr bwMode="auto">
-                    <a:xfrm>
-                      <a:off x="0" y="0"/>
-                      <a:ext cx="5915660" cy="5767279"/>
-                    </a:xfrm>
-                    <a:prstGeom prst="rect">
-                      <a:avLst/>
-                    </a:prstGeom>
-                    <a:noFill/>
-                    <a:ln w="9525">
-                      <a:noFill/>
-                      <a:miter lim="800000"/>
-                      <a:headEnd/>
-                      <a:tailEnd/>
-                    </a:ln>
-                  </pic:spPr>
-                </pic:pic>
-              </a:graphicData>
-            </a:graphic>
-          </wp:anchor>
-        </w:drawing>
-      </w:r>
     </w:p>
     <w:p>
       <w:pPr>
@@ -1518,450 +2611,9 @@
         </w:rPr>
       </w:pPr>
     </w:p>
-    <w:p>
-      <w:pPr>
-        <w:spacing w:line="360" w:lineRule="auto"/>
-        <w:ind w:firstLine="708"/>
-        <w:jc w:val="both"/>
-        <w:rPr>
-          <w:rFonts w:ascii="Arial" w:hAnsi="Arial" w:cs="Arial"/>
-          <w:sz w:val="24"/>
-          <w:szCs w:val="24"/>
-        </w:rPr>
-      </w:pPr>
-    </w:p>
-    <w:p>
-      <w:pPr>
-        <w:spacing w:line="360" w:lineRule="auto"/>
-        <w:ind w:firstLine="708"/>
-        <w:jc w:val="both"/>
-        <w:rPr>
-          <w:rFonts w:ascii="Arial" w:hAnsi="Arial" w:cs="Arial"/>
-          <w:sz w:val="24"/>
-          <w:szCs w:val="24"/>
-        </w:rPr>
-      </w:pPr>
-    </w:p>
-    <w:p>
-      <w:pPr>
-        <w:spacing w:line="360" w:lineRule="auto"/>
-        <w:ind w:firstLine="708"/>
-        <w:jc w:val="both"/>
-        <w:rPr>
-          <w:rFonts w:ascii="Arial" w:hAnsi="Arial" w:cs="Arial"/>
-          <w:sz w:val="24"/>
-          <w:szCs w:val="24"/>
-        </w:rPr>
-      </w:pPr>
-    </w:p>
-    <w:p>
-      <w:pPr>
-        <w:spacing w:line="360" w:lineRule="auto"/>
-        <w:ind w:firstLine="708"/>
-        <w:jc w:val="both"/>
-        <w:rPr>
-          <w:rFonts w:ascii="Arial" w:hAnsi="Arial" w:cs="Arial"/>
-          <w:sz w:val="24"/>
-          <w:szCs w:val="24"/>
-        </w:rPr>
-      </w:pPr>
-    </w:p>
-    <w:p>
-      <w:pPr>
-        <w:spacing w:line="360" w:lineRule="auto"/>
-        <w:ind w:firstLine="708"/>
-        <w:jc w:val="both"/>
-        <w:rPr>
-          <w:rFonts w:ascii="Arial" w:hAnsi="Arial" w:cs="Arial"/>
-          <w:sz w:val="24"/>
-          <w:szCs w:val="24"/>
-        </w:rPr>
-      </w:pPr>
-    </w:p>
-    <w:p>
-      <w:pPr>
-        <w:spacing w:line="360" w:lineRule="auto"/>
-        <w:ind w:firstLine="708"/>
-        <w:jc w:val="both"/>
-        <w:rPr>
-          <w:rFonts w:ascii="Arial" w:hAnsi="Arial" w:cs="Arial"/>
-          <w:sz w:val="24"/>
-          <w:szCs w:val="24"/>
-        </w:rPr>
-      </w:pPr>
-    </w:p>
-    <w:p>
-      <w:pPr>
-        <w:spacing w:line="360" w:lineRule="auto"/>
-        <w:ind w:firstLine="708"/>
-        <w:jc w:val="both"/>
-        <w:rPr>
-          <w:rFonts w:ascii="Arial" w:hAnsi="Arial" w:cs="Arial"/>
-          <w:sz w:val="24"/>
-          <w:szCs w:val="24"/>
-        </w:rPr>
-      </w:pPr>
-    </w:p>
-    <w:p>
-      <w:pPr>
-        <w:spacing w:line="360" w:lineRule="auto"/>
-        <w:ind w:firstLine="708"/>
-        <w:jc w:val="both"/>
-        <w:rPr>
-          <w:rFonts w:ascii="Arial" w:hAnsi="Arial" w:cs="Arial"/>
-          <w:sz w:val="24"/>
-          <w:szCs w:val="24"/>
-        </w:rPr>
-      </w:pPr>
-    </w:p>
-    <w:p>
-      <w:pPr>
-        <w:spacing w:line="360" w:lineRule="auto"/>
-        <w:ind w:firstLine="708"/>
-        <w:jc w:val="both"/>
-        <w:rPr>
-          <w:rFonts w:ascii="Arial" w:hAnsi="Arial" w:cs="Arial"/>
-          <w:sz w:val="24"/>
-          <w:szCs w:val="24"/>
-        </w:rPr>
-      </w:pPr>
-    </w:p>
-    <w:p>
-      <w:pPr>
-        <w:spacing w:line="360" w:lineRule="auto"/>
-        <w:ind w:firstLine="708"/>
-        <w:jc w:val="both"/>
-        <w:rPr>
-          <w:rFonts w:ascii="Arial" w:hAnsi="Arial" w:cs="Arial"/>
-          <w:sz w:val="24"/>
-          <w:szCs w:val="24"/>
-        </w:rPr>
-      </w:pPr>
-    </w:p>
-    <w:p>
-      <w:pPr>
-        <w:spacing w:line="360" w:lineRule="auto"/>
-        <w:ind w:firstLine="708"/>
-        <w:jc w:val="both"/>
-        <w:rPr>
-          <w:rFonts w:ascii="Arial" w:hAnsi="Arial" w:cs="Arial"/>
-          <w:sz w:val="24"/>
-          <w:szCs w:val="24"/>
-        </w:rPr>
-      </w:pPr>
-    </w:p>
-    <w:p>
-      <w:pPr>
-        <w:spacing w:line="360" w:lineRule="auto"/>
-        <w:ind w:firstLine="708"/>
-        <w:jc w:val="both"/>
-        <w:rPr>
-          <w:rFonts w:ascii="Arial" w:hAnsi="Arial" w:cs="Arial"/>
-          <w:sz w:val="24"/>
-          <w:szCs w:val="24"/>
-        </w:rPr>
-      </w:pPr>
-      <w:r>
-        <w:rPr>
-          <w:rFonts w:ascii="Arial" w:hAnsi="Arial" w:cs="Arial"/>
-          <w:sz w:val="24"/>
-          <w:szCs w:val="24"/>
-        </w:rPr>
-        <w:lastRenderedPageBreak/>
-        <w:t>Diccionario de Datos.</w:t>
-      </w:r>
-    </w:p>
-    <w:p>
-      <w:pPr>
-        <w:spacing w:line="360" w:lineRule="auto"/>
-        <w:ind w:firstLine="708"/>
-        <w:jc w:val="both"/>
-        <w:rPr>
-          <w:rFonts w:ascii="Arial" w:hAnsi="Arial" w:cs="Arial"/>
-          <w:sz w:val="24"/>
-          <w:szCs w:val="24"/>
-        </w:rPr>
-      </w:pPr>
-      <w:r>
-        <w:rPr>
-          <w:rFonts w:ascii="Arial" w:hAnsi="Arial" w:cs="Arial"/>
-          <w:noProof/>
-          <w:sz w:val="24"/>
-          <w:szCs w:val="24"/>
-        </w:rPr>
-        <w:drawing>
-          <wp:anchor distT="0" distB="0" distL="114300" distR="114300" simplePos="0" relativeHeight="251660288" behindDoc="1" locked="0" layoutInCell="1" allowOverlap="1">
-            <wp:simplePos x="0" y="0"/>
-            <wp:positionH relativeFrom="column">
-              <wp:posOffset>-263842</wp:posOffset>
-            </wp:positionH>
-            <wp:positionV relativeFrom="paragraph">
-              <wp:posOffset>87313</wp:posOffset>
-            </wp:positionV>
-            <wp:extent cx="5638800" cy="7186612"/>
-            <wp:effectExtent l="19050" t="0" r="0" b="0"/>
-            <wp:wrapNone/>
-            <wp:docPr id="5" name="Imagen 5" descr="C:\Users\MJMC\Downloads\0001.jpg"/>
-            <wp:cNvGraphicFramePr>
-              <a:graphicFrameLocks xmlns:a="http://schemas.openxmlformats.org/drawingml/2006/main" noChangeAspect="1"/>
-            </wp:cNvGraphicFramePr>
-            <a:graphic xmlns:a="http://schemas.openxmlformats.org/drawingml/2006/main">
-              <a:graphicData uri="http://schemas.openxmlformats.org/drawingml/2006/picture">
-                <pic:pic xmlns:pic="http://schemas.openxmlformats.org/drawingml/2006/picture">
-                  <pic:nvPicPr>
-                    <pic:cNvPr id="0" name="Picture 5" descr="C:\Users\MJMC\Downloads\0001.jpg"/>
-                    <pic:cNvPicPr>
-                      <a:picLocks noChangeAspect="1" noChangeArrowheads="1"/>
-                    </pic:cNvPicPr>
-                  </pic:nvPicPr>
-                  <pic:blipFill>
-                    <a:blip r:embed="rId10"/>
-                    <a:srcRect/>
-                    <a:stretch>
-                      <a:fillRect/>
-                    </a:stretch>
-                  </pic:blipFill>
-                  <pic:spPr bwMode="auto">
-                    <a:xfrm>
-                      <a:off x="0" y="0"/>
-                      <a:ext cx="5638800" cy="7186612"/>
-                    </a:xfrm>
-                    <a:prstGeom prst="rect">
-                      <a:avLst/>
-                    </a:prstGeom>
-                    <a:noFill/>
-                    <a:ln w="9525">
-                      <a:noFill/>
-                      <a:miter lim="800000"/>
-                      <a:headEnd/>
-                      <a:tailEnd/>
-                    </a:ln>
-                  </pic:spPr>
-                </pic:pic>
-              </a:graphicData>
-            </a:graphic>
-          </wp:anchor>
-        </w:drawing>
-      </w:r>
-    </w:p>
-    <w:p>
-      <w:pPr>
-        <w:spacing w:line="360" w:lineRule="auto"/>
-        <w:ind w:firstLine="708"/>
-        <w:jc w:val="both"/>
-        <w:rPr>
-          <w:rFonts w:ascii="Arial" w:hAnsi="Arial" w:cs="Arial"/>
-          <w:sz w:val="24"/>
-          <w:szCs w:val="24"/>
-        </w:rPr>
-      </w:pPr>
-    </w:p>
-    <w:p>
-      <w:pPr>
-        <w:spacing w:line="360" w:lineRule="auto"/>
-        <w:ind w:firstLine="708"/>
-        <w:jc w:val="both"/>
-        <w:rPr>
-          <w:rFonts w:ascii="Arial" w:hAnsi="Arial" w:cs="Arial"/>
-          <w:sz w:val="24"/>
-          <w:szCs w:val="24"/>
-        </w:rPr>
-      </w:pPr>
-    </w:p>
-    <w:p>
-      <w:pPr>
-        <w:spacing w:line="360" w:lineRule="auto"/>
-        <w:ind w:firstLine="708"/>
-        <w:jc w:val="both"/>
-        <w:rPr>
-          <w:rFonts w:ascii="Arial" w:hAnsi="Arial" w:cs="Arial"/>
-          <w:sz w:val="24"/>
-          <w:szCs w:val="24"/>
-        </w:rPr>
-      </w:pPr>
-    </w:p>
-    <w:p>
-      <w:pPr>
-        <w:spacing w:line="360" w:lineRule="auto"/>
-        <w:ind w:firstLine="708"/>
-        <w:jc w:val="both"/>
-        <w:rPr>
-          <w:rFonts w:ascii="Arial" w:hAnsi="Arial" w:cs="Arial"/>
-          <w:sz w:val="24"/>
-          <w:szCs w:val="24"/>
-        </w:rPr>
-      </w:pPr>
-    </w:p>
-    <w:p>
-      <w:pPr>
-        <w:spacing w:line="360" w:lineRule="auto"/>
-        <w:ind w:firstLine="708"/>
-        <w:jc w:val="both"/>
-        <w:rPr>
-          <w:rFonts w:ascii="Arial" w:hAnsi="Arial" w:cs="Arial"/>
-          <w:sz w:val="24"/>
-          <w:szCs w:val="24"/>
-        </w:rPr>
-      </w:pPr>
-    </w:p>
-    <w:p>
-      <w:pPr>
-        <w:spacing w:line="360" w:lineRule="auto"/>
-        <w:ind w:firstLine="708"/>
-        <w:jc w:val="both"/>
-        <w:rPr>
-          <w:rFonts w:ascii="Arial" w:hAnsi="Arial" w:cs="Arial"/>
-          <w:sz w:val="24"/>
-          <w:szCs w:val="24"/>
-        </w:rPr>
-      </w:pPr>
-    </w:p>
-    <w:p>
-      <w:pPr>
-        <w:spacing w:line="360" w:lineRule="auto"/>
-        <w:ind w:firstLine="708"/>
-        <w:jc w:val="both"/>
-        <w:rPr>
-          <w:rFonts w:ascii="Arial" w:hAnsi="Arial" w:cs="Arial"/>
-          <w:sz w:val="24"/>
-          <w:szCs w:val="24"/>
-        </w:rPr>
-      </w:pPr>
-    </w:p>
-    <w:p>
-      <w:pPr>
-        <w:spacing w:line="360" w:lineRule="auto"/>
-        <w:ind w:firstLine="708"/>
-        <w:jc w:val="both"/>
-        <w:rPr>
-          <w:rFonts w:ascii="Arial" w:hAnsi="Arial" w:cs="Arial"/>
-          <w:sz w:val="24"/>
-          <w:szCs w:val="24"/>
-        </w:rPr>
-      </w:pPr>
-    </w:p>
-    <w:p>
-      <w:pPr>
-        <w:spacing w:line="360" w:lineRule="auto"/>
-        <w:ind w:firstLine="708"/>
-        <w:jc w:val="both"/>
-        <w:rPr>
-          <w:rFonts w:ascii="Arial" w:hAnsi="Arial" w:cs="Arial"/>
-          <w:sz w:val="24"/>
-          <w:szCs w:val="24"/>
-        </w:rPr>
-      </w:pPr>
-    </w:p>
-    <w:p>
-      <w:pPr>
-        <w:spacing w:line="360" w:lineRule="auto"/>
-        <w:ind w:firstLine="708"/>
-        <w:jc w:val="both"/>
-        <w:rPr>
-          <w:rFonts w:ascii="Arial" w:hAnsi="Arial" w:cs="Arial"/>
-          <w:sz w:val="24"/>
-          <w:szCs w:val="24"/>
-        </w:rPr>
-      </w:pPr>
-    </w:p>
-    <w:p>
-      <w:pPr>
-        <w:spacing w:line="360" w:lineRule="auto"/>
-        <w:ind w:firstLine="708"/>
-        <w:jc w:val="both"/>
-        <w:rPr>
-          <w:rFonts w:ascii="Arial" w:hAnsi="Arial" w:cs="Arial"/>
-          <w:sz w:val="24"/>
-          <w:szCs w:val="24"/>
-        </w:rPr>
-      </w:pPr>
-    </w:p>
-    <w:p>
-      <w:pPr>
-        <w:spacing w:line="360" w:lineRule="auto"/>
-        <w:ind w:firstLine="708"/>
-        <w:jc w:val="both"/>
-        <w:rPr>
-          <w:rFonts w:ascii="Arial" w:hAnsi="Arial" w:cs="Arial"/>
-          <w:sz w:val="24"/>
-          <w:szCs w:val="24"/>
-        </w:rPr>
-      </w:pPr>
-    </w:p>
-    <w:p/>
-    <w:p/>
-    <w:p/>
-    <w:p/>
-    <w:p/>
-    <w:p/>
-    <w:p/>
-    <w:p/>
-    <w:p>
-      <w:r>
-        <w:rPr>
-          <w:noProof/>
-        </w:rPr>
-        <w:lastRenderedPageBreak/>
-        <w:drawing>
-          <wp:anchor distT="0" distB="0" distL="114300" distR="114300" simplePos="0" relativeHeight="251661312" behindDoc="1" locked="0" layoutInCell="1" allowOverlap="1">
-            <wp:simplePos x="0" y="0"/>
-            <wp:positionH relativeFrom="column">
-              <wp:posOffset>-306705</wp:posOffset>
-            </wp:positionH>
-            <wp:positionV relativeFrom="paragraph">
-              <wp:posOffset>234315</wp:posOffset>
-            </wp:positionV>
-            <wp:extent cx="5638800" cy="7515225"/>
-            <wp:effectExtent l="19050" t="0" r="0" b="0"/>
-            <wp:wrapNone/>
-            <wp:docPr id="6" name="Imagen 6" descr="C:\Users\MJMC\Downloads\0002.jpg"/>
-            <wp:cNvGraphicFramePr>
-              <a:graphicFrameLocks xmlns:a="http://schemas.openxmlformats.org/drawingml/2006/main" noChangeAspect="1"/>
-            </wp:cNvGraphicFramePr>
-            <a:graphic xmlns:a="http://schemas.openxmlformats.org/drawingml/2006/main">
-              <a:graphicData uri="http://schemas.openxmlformats.org/drawingml/2006/picture">
-                <pic:pic xmlns:pic="http://schemas.openxmlformats.org/drawingml/2006/picture">
-                  <pic:nvPicPr>
-                    <pic:cNvPr id="0" name="Picture 6" descr="C:\Users\MJMC\Downloads\0002.jpg"/>
-                    <pic:cNvPicPr>
-                      <a:picLocks noChangeAspect="1" noChangeArrowheads="1"/>
-                    </pic:cNvPicPr>
-                  </pic:nvPicPr>
-                  <pic:blipFill>
-                    <a:blip r:embed="rId11"/>
-                    <a:srcRect/>
-                    <a:stretch>
-                      <a:fillRect/>
-                    </a:stretch>
-                  </pic:blipFill>
-                  <pic:spPr bwMode="auto">
-                    <a:xfrm>
-                      <a:off x="0" y="0"/>
-                      <a:ext cx="5638800" cy="7515225"/>
-                    </a:xfrm>
-                    <a:prstGeom prst="rect">
-                      <a:avLst/>
-                    </a:prstGeom>
-                    <a:noFill/>
-                    <a:ln w="9525">
-                      <a:noFill/>
-                      <a:miter lim="800000"/>
-                      <a:headEnd/>
-                      <a:tailEnd/>
-                    </a:ln>
-                  </pic:spPr>
-                </pic:pic>
-              </a:graphicData>
-            </a:graphic>
-          </wp:anchor>
-        </w:drawing>
-      </w:r>
-    </w:p>
-    <w:p/>
-    <w:p/>
     <w:p/>
     <w:sectPr>
-      <w:footerReference w:type="default" r:id="rId12"/>
+      <w:footerReference w:type="default" r:id="rId8"/>
       <w:pgSz w:w="12240" w:h="15840"/>
       <w:pgMar w:top="1701" w:right="1701" w:bottom="1701" w:left="2268" w:header="708" w:footer="708" w:gutter="0"/>
       <w:pgNumType w:start="75"/>
@@ -2030,7 +2682,7 @@
                 <v:h position="#0,topLeft" xrange="0,21600"/>
               </v:handles>
             </v:shapetype>
-            <v:shape id="_x0000_s3073" type="#_x0000_t5" style="position:absolute;margin-left:1656.7pt;margin-top:0;width:167.4pt;height:161.8pt;z-index:251660288;mso-position-horizontal:right;mso-position-horizontal-relative:page;mso-position-vertical:bottom;mso-position-vertical-relative:page" adj="21600" fillcolor="#d2eaf1 [824]" stroked="f">
+            <v:shape id="_x0000_s3073" type="#_x0000_t5" style="position:absolute;margin-left:2166.3pt;margin-top:0;width:167.4pt;height:161.8pt;z-index:251660288;mso-position-horizontal:right;mso-position-horizontal-relative:page;mso-position-vertical:bottom;mso-position-vertical-relative:page" adj="21600" fillcolor="#d2eaf1 [824]" stroked="f">
               <v:textbox style="mso-next-textbox:#_x0000_s3073">
                 <w:txbxContent>
                   <w:p>
@@ -2067,7 +2719,7 @@
                         <w:sz w:val="72"/>
                         <w:szCs w:val="72"/>
                       </w:rPr>
-                      <w:t>80</w:t>
+                      <w:t>78</w:t>
                     </w:r>
                     <w:r>
                       <w:rPr>
@@ -2136,7 +2788,7 @@
         <v:path o:extrusionok="f" gradientshapeok="t" o:connecttype="rect"/>
         <o:lock v:ext="edit" aspectratio="t"/>
       </v:shapetype>
-      <v:shape id="_x0000_i1029" type="#_x0000_t75" style="width:11.25pt;height:11.25pt" o:bullet="t">
+      <v:shape id="_x0000_i1055" type="#_x0000_t75" style="width:11.25pt;height:11.25pt" o:bullet="t">
         <v:imagedata r:id="rId1" o:title="msoB9A"/>
       </v:shape>
     </w:pict>
@@ -2998,6 +3650,155 @@
     </w:lvl>
   </w:abstractNum>
   <w:abstractNum w:abstractNumId="8">
+    <w:nsid w:val="33A4649F"/>
+    <w:multiLevelType w:val="multilevel"/>
+    <w:tmpl w:val="089A5404"/>
+    <w:lvl w:ilvl="0">
+      <w:start w:val="1"/>
+      <w:numFmt w:val="bullet"/>
+      <w:lvlText w:val=""/>
+      <w:lvlJc w:val="left"/>
+      <w:pPr>
+        <w:tabs>
+          <w:tab w:val="num" w:pos="720"/>
+        </w:tabs>
+        <w:ind w:left="720" w:hanging="360"/>
+      </w:pPr>
+      <w:rPr>
+        <w:rFonts w:ascii="Symbol" w:hAnsi="Symbol" w:hint="default"/>
+        <w:sz w:val="20"/>
+      </w:rPr>
+    </w:lvl>
+    <w:lvl w:ilvl="1" w:tentative="1">
+      <w:start w:val="1"/>
+      <w:numFmt w:val="bullet"/>
+      <w:lvlText w:val="o"/>
+      <w:lvlJc w:val="left"/>
+      <w:pPr>
+        <w:tabs>
+          <w:tab w:val="num" w:pos="1440"/>
+        </w:tabs>
+        <w:ind w:left="1440" w:hanging="360"/>
+      </w:pPr>
+      <w:rPr>
+        <w:rFonts w:ascii="Courier New" w:hAnsi="Courier New" w:hint="default"/>
+        <w:sz w:val="20"/>
+      </w:rPr>
+    </w:lvl>
+    <w:lvl w:ilvl="2" w:tentative="1">
+      <w:start w:val="1"/>
+      <w:numFmt w:val="bullet"/>
+      <w:lvlText w:val=""/>
+      <w:lvlJc w:val="left"/>
+      <w:pPr>
+        <w:tabs>
+          <w:tab w:val="num" w:pos="2160"/>
+        </w:tabs>
+        <w:ind w:left="2160" w:hanging="360"/>
+      </w:pPr>
+      <w:rPr>
+        <w:rFonts w:ascii="Wingdings" w:hAnsi="Wingdings" w:hint="default"/>
+        <w:sz w:val="20"/>
+      </w:rPr>
+    </w:lvl>
+    <w:lvl w:ilvl="3" w:tentative="1">
+      <w:start w:val="1"/>
+      <w:numFmt w:val="bullet"/>
+      <w:lvlText w:val=""/>
+      <w:lvlJc w:val="left"/>
+      <w:pPr>
+        <w:tabs>
+          <w:tab w:val="num" w:pos="2880"/>
+        </w:tabs>
+        <w:ind w:left="2880" w:hanging="360"/>
+      </w:pPr>
+      <w:rPr>
+        <w:rFonts w:ascii="Wingdings" w:hAnsi="Wingdings" w:hint="default"/>
+        <w:sz w:val="20"/>
+      </w:rPr>
+    </w:lvl>
+    <w:lvl w:ilvl="4" w:tentative="1">
+      <w:start w:val="1"/>
+      <w:numFmt w:val="bullet"/>
+      <w:lvlText w:val=""/>
+      <w:lvlJc w:val="left"/>
+      <w:pPr>
+        <w:tabs>
+          <w:tab w:val="num" w:pos="3600"/>
+        </w:tabs>
+        <w:ind w:left="3600" w:hanging="360"/>
+      </w:pPr>
+      <w:rPr>
+        <w:rFonts w:ascii="Wingdings" w:hAnsi="Wingdings" w:hint="default"/>
+        <w:sz w:val="20"/>
+      </w:rPr>
+    </w:lvl>
+    <w:lvl w:ilvl="5" w:tentative="1">
+      <w:start w:val="1"/>
+      <w:numFmt w:val="bullet"/>
+      <w:lvlText w:val=""/>
+      <w:lvlJc w:val="left"/>
+      <w:pPr>
+        <w:tabs>
+          <w:tab w:val="num" w:pos="4320"/>
+        </w:tabs>
+        <w:ind w:left="4320" w:hanging="360"/>
+      </w:pPr>
+      <w:rPr>
+        <w:rFonts w:ascii="Wingdings" w:hAnsi="Wingdings" w:hint="default"/>
+        <w:sz w:val="20"/>
+      </w:rPr>
+    </w:lvl>
+    <w:lvl w:ilvl="6" w:tentative="1">
+      <w:start w:val="1"/>
+      <w:numFmt w:val="bullet"/>
+      <w:lvlText w:val=""/>
+      <w:lvlJc w:val="left"/>
+      <w:pPr>
+        <w:tabs>
+          <w:tab w:val="num" w:pos="5040"/>
+        </w:tabs>
+        <w:ind w:left="5040" w:hanging="360"/>
+      </w:pPr>
+      <w:rPr>
+        <w:rFonts w:ascii="Wingdings" w:hAnsi="Wingdings" w:hint="default"/>
+        <w:sz w:val="20"/>
+      </w:rPr>
+    </w:lvl>
+    <w:lvl w:ilvl="7" w:tentative="1">
+      <w:start w:val="1"/>
+      <w:numFmt w:val="bullet"/>
+      <w:lvlText w:val=""/>
+      <w:lvlJc w:val="left"/>
+      <w:pPr>
+        <w:tabs>
+          <w:tab w:val="num" w:pos="5760"/>
+        </w:tabs>
+        <w:ind w:left="5760" w:hanging="360"/>
+      </w:pPr>
+      <w:rPr>
+        <w:rFonts w:ascii="Wingdings" w:hAnsi="Wingdings" w:hint="default"/>
+        <w:sz w:val="20"/>
+      </w:rPr>
+    </w:lvl>
+    <w:lvl w:ilvl="8" w:tentative="1">
+      <w:start w:val="1"/>
+      <w:numFmt w:val="bullet"/>
+      <w:lvlText w:val=""/>
+      <w:lvlJc w:val="left"/>
+      <w:pPr>
+        <w:tabs>
+          <w:tab w:val="num" w:pos="6480"/>
+        </w:tabs>
+        <w:ind w:left="6480" w:hanging="360"/>
+      </w:pPr>
+      <w:rPr>
+        <w:rFonts w:ascii="Wingdings" w:hAnsi="Wingdings" w:hint="default"/>
+        <w:sz w:val="20"/>
+      </w:rPr>
+    </w:lvl>
+  </w:abstractNum>
+  <w:abstractNum w:abstractNumId="9">
     <w:nsid w:val="33DF2562"/>
     <w:multiLevelType w:val="hybridMultilevel"/>
     <w:tmpl w:val="9312BE36"/>
@@ -3110,7 +3911,7 @@
       </w:rPr>
     </w:lvl>
   </w:abstractNum>
-  <w:abstractNum w:abstractNumId="9">
+  <w:abstractNum w:abstractNumId="10">
     <w:nsid w:val="3C3913CA"/>
     <w:multiLevelType w:val="hybridMultilevel"/>
     <w:tmpl w:val="E200CC7E"/>
@@ -3224,7 +4025,7 @@
       </w:rPr>
     </w:lvl>
   </w:abstractNum>
-  <w:abstractNum w:abstractNumId="10">
+  <w:abstractNum w:abstractNumId="11">
     <w:nsid w:val="3EB5578D"/>
     <w:multiLevelType w:val="hybridMultilevel"/>
     <w:tmpl w:val="83ACECCE"/>
@@ -3338,7 +4139,7 @@
       </w:rPr>
     </w:lvl>
   </w:abstractNum>
-  <w:abstractNum w:abstractNumId="11">
+  <w:abstractNum w:abstractNumId="12">
     <w:nsid w:val="40F37BE7"/>
     <w:multiLevelType w:val="hybridMultilevel"/>
     <w:tmpl w:val="C78A91DC"/>
@@ -3452,7 +4253,7 @@
       </w:rPr>
     </w:lvl>
   </w:abstractNum>
-  <w:abstractNum w:abstractNumId="12">
+  <w:abstractNum w:abstractNumId="13">
     <w:nsid w:val="48F769B8"/>
     <w:multiLevelType w:val="hybridMultilevel"/>
     <w:tmpl w:val="6BFE734E"/>
@@ -3566,7 +4367,7 @@
       </w:rPr>
     </w:lvl>
   </w:abstractNum>
-  <w:abstractNum w:abstractNumId="13">
+  <w:abstractNum w:abstractNumId="14">
     <w:nsid w:val="538A1DCF"/>
     <w:multiLevelType w:val="hybridMultilevel"/>
     <w:tmpl w:val="8612C2EE"/>
@@ -3680,7 +4481,7 @@
       </w:rPr>
     </w:lvl>
   </w:abstractNum>
-  <w:abstractNum w:abstractNumId="14">
+  <w:abstractNum w:abstractNumId="15">
     <w:nsid w:val="58114806"/>
     <w:multiLevelType w:val="hybridMultilevel"/>
     <w:tmpl w:val="602E5ADC"/>
@@ -3793,7 +4594,7 @@
       </w:rPr>
     </w:lvl>
   </w:abstractNum>
-  <w:abstractNum w:abstractNumId="15">
+  <w:abstractNum w:abstractNumId="16">
     <w:nsid w:val="5B2575D0"/>
     <w:multiLevelType w:val="hybridMultilevel"/>
     <w:tmpl w:val="01E617A6"/>
@@ -3906,7 +4707,7 @@
       </w:rPr>
     </w:lvl>
   </w:abstractNum>
-  <w:abstractNum w:abstractNumId="16">
+  <w:abstractNum w:abstractNumId="17">
     <w:nsid w:val="60DD5819"/>
     <w:multiLevelType w:val="hybridMultilevel"/>
     <w:tmpl w:val="1F02F872"/>
@@ -4019,7 +4820,7 @@
       </w:rPr>
     </w:lvl>
   </w:abstractNum>
-  <w:abstractNum w:abstractNumId="17">
+  <w:abstractNum w:abstractNumId="18">
     <w:nsid w:val="610C6013"/>
     <w:multiLevelType w:val="hybridMultilevel"/>
     <w:tmpl w:val="1A129954"/>
@@ -4132,7 +4933,7 @@
       </w:rPr>
     </w:lvl>
   </w:abstractNum>
-  <w:abstractNum w:abstractNumId="18">
+  <w:abstractNum w:abstractNumId="19">
     <w:nsid w:val="659A0BC7"/>
     <w:multiLevelType w:val="hybridMultilevel"/>
     <w:tmpl w:val="C62E579E"/>
@@ -4246,7 +5047,7 @@
       </w:rPr>
     </w:lvl>
   </w:abstractNum>
-  <w:abstractNum w:abstractNumId="19">
+  <w:abstractNum w:abstractNumId="20">
     <w:nsid w:val="673245C7"/>
     <w:multiLevelType w:val="hybridMultilevel"/>
     <w:tmpl w:val="35AA358E"/>
@@ -4359,7 +5160,7 @@
       </w:rPr>
     </w:lvl>
   </w:abstractNum>
-  <w:abstractNum w:abstractNumId="20">
+  <w:abstractNum w:abstractNumId="21">
     <w:nsid w:val="6D291A80"/>
     <w:multiLevelType w:val="hybridMultilevel"/>
     <w:tmpl w:val="CB364B72"/>
@@ -4473,7 +5274,122 @@
       </w:rPr>
     </w:lvl>
   </w:abstractNum>
-  <w:abstractNum w:abstractNumId="21">
+  <w:abstractNum w:abstractNumId="22">
+    <w:nsid w:val="70CD3FB4"/>
+    <w:multiLevelType w:val="hybridMultilevel"/>
+    <w:tmpl w:val="ED0C95C2"/>
+    <w:lvl w:ilvl="0" w:tplc="9FD8B0B0">
+      <w:start w:val="1"/>
+      <w:numFmt w:val="bullet"/>
+      <w:lvlText w:val=""/>
+      <w:lvlPicBulletId w:val="0"/>
+      <w:lvlJc w:val="left"/>
+      <w:pPr>
+        <w:ind w:left="720" w:hanging="360"/>
+      </w:pPr>
+      <w:rPr>
+        <w:rFonts w:ascii="Symbol" w:hAnsi="Symbol" w:hint="default"/>
+        <w:lang w:val="es-VE"/>
+      </w:rPr>
+    </w:lvl>
+    <w:lvl w:ilvl="1" w:tplc="200A000B">
+      <w:start w:val="1"/>
+      <w:numFmt w:val="bullet"/>
+      <w:lvlText w:val=""/>
+      <w:lvlJc w:val="left"/>
+      <w:pPr>
+        <w:ind w:left="1440" w:hanging="360"/>
+      </w:pPr>
+      <w:rPr>
+        <w:rFonts w:ascii="Wingdings" w:hAnsi="Wingdings" w:hint="default"/>
+      </w:rPr>
+    </w:lvl>
+    <w:lvl w:ilvl="2" w:tplc="200A0005" w:tentative="1">
+      <w:start w:val="1"/>
+      <w:numFmt w:val="bullet"/>
+      <w:lvlText w:val=""/>
+      <w:lvlJc w:val="left"/>
+      <w:pPr>
+        <w:ind w:left="2160" w:hanging="360"/>
+      </w:pPr>
+      <w:rPr>
+        <w:rFonts w:ascii="Wingdings" w:hAnsi="Wingdings" w:hint="default"/>
+      </w:rPr>
+    </w:lvl>
+    <w:lvl w:ilvl="3" w:tplc="200A0001" w:tentative="1">
+      <w:start w:val="1"/>
+      <w:numFmt w:val="bullet"/>
+      <w:lvlText w:val=""/>
+      <w:lvlJc w:val="left"/>
+      <w:pPr>
+        <w:ind w:left="2880" w:hanging="360"/>
+      </w:pPr>
+      <w:rPr>
+        <w:rFonts w:ascii="Symbol" w:hAnsi="Symbol" w:hint="default"/>
+      </w:rPr>
+    </w:lvl>
+    <w:lvl w:ilvl="4" w:tplc="200A0003" w:tentative="1">
+      <w:start w:val="1"/>
+      <w:numFmt w:val="bullet"/>
+      <w:lvlText w:val="o"/>
+      <w:lvlJc w:val="left"/>
+      <w:pPr>
+        <w:ind w:left="3600" w:hanging="360"/>
+      </w:pPr>
+      <w:rPr>
+        <w:rFonts w:ascii="Courier New" w:hAnsi="Courier New" w:cs="Courier New" w:hint="default"/>
+      </w:rPr>
+    </w:lvl>
+    <w:lvl w:ilvl="5" w:tplc="200A0005" w:tentative="1">
+      <w:start w:val="1"/>
+      <w:numFmt w:val="bullet"/>
+      <w:lvlText w:val=""/>
+      <w:lvlJc w:val="left"/>
+      <w:pPr>
+        <w:ind w:left="4320" w:hanging="360"/>
+      </w:pPr>
+      <w:rPr>
+        <w:rFonts w:ascii="Wingdings" w:hAnsi="Wingdings" w:hint="default"/>
+      </w:rPr>
+    </w:lvl>
+    <w:lvl w:ilvl="6" w:tplc="200A0001" w:tentative="1">
+      <w:start w:val="1"/>
+      <w:numFmt w:val="bullet"/>
+      <w:lvlText w:val=""/>
+      <w:lvlJc w:val="left"/>
+      <w:pPr>
+        <w:ind w:left="5040" w:hanging="360"/>
+      </w:pPr>
+      <w:rPr>
+        <w:rFonts w:ascii="Symbol" w:hAnsi="Symbol" w:hint="default"/>
+      </w:rPr>
+    </w:lvl>
+    <w:lvl w:ilvl="7" w:tplc="200A0003" w:tentative="1">
+      <w:start w:val="1"/>
+      <w:numFmt w:val="bullet"/>
+      <w:lvlText w:val="o"/>
+      <w:lvlJc w:val="left"/>
+      <w:pPr>
+        <w:ind w:left="5760" w:hanging="360"/>
+      </w:pPr>
+      <w:rPr>
+        <w:rFonts w:ascii="Courier New" w:hAnsi="Courier New" w:cs="Courier New" w:hint="default"/>
+      </w:rPr>
+    </w:lvl>
+    <w:lvl w:ilvl="8" w:tplc="200A0005" w:tentative="1">
+      <w:start w:val="1"/>
+      <w:numFmt w:val="bullet"/>
+      <w:lvlText w:val=""/>
+      <w:lvlJc w:val="left"/>
+      <w:pPr>
+        <w:ind w:left="6480" w:hanging="360"/>
+      </w:pPr>
+      <w:rPr>
+        <w:rFonts w:ascii="Wingdings" w:hAnsi="Wingdings" w:hint="default"/>
+      </w:rPr>
+    </w:lvl>
+  </w:abstractNum>
+  <w:abstractNum w:abstractNumId="23">
     <w:nsid w:val="77E85CCC"/>
     <w:multiLevelType w:val="hybridMultilevel"/>
     <w:tmpl w:val="80B408DA"/>
@@ -4586,7 +5502,7 @@
       </w:rPr>
     </w:lvl>
   </w:abstractNum>
-  <w:abstractNum w:abstractNumId="22">
+  <w:abstractNum w:abstractNumId="24">
     <w:nsid w:val="79160CAB"/>
     <w:multiLevelType w:val="hybridMultilevel"/>
     <w:tmpl w:val="EA42ACC8"/>
@@ -4700,7 +5616,7 @@
       </w:rPr>
     </w:lvl>
   </w:abstractNum>
-  <w:abstractNum w:abstractNumId="23">
+  <w:abstractNum w:abstractNumId="25">
     <w:nsid w:val="79686C9D"/>
     <w:multiLevelType w:val="hybridMultilevel"/>
     <w:tmpl w:val="19669C4C"/>
@@ -4813,7 +5729,7 @@
       </w:rPr>
     </w:lvl>
   </w:abstractNum>
-  <w:abstractNum w:abstractNumId="24">
+  <w:abstractNum w:abstractNumId="26">
     <w:nsid w:val="7DEC1637"/>
     <w:multiLevelType w:val="hybridMultilevel"/>
     <w:tmpl w:val="807CA210"/>
@@ -4931,10 +5847,10 @@
     <w:abstractNumId w:val="6"/>
   </w:num>
   <w:num w:numId="2">
-    <w:abstractNumId w:val="9"/>
+    <w:abstractNumId w:val="10"/>
   </w:num>
   <w:num w:numId="3">
-    <w:abstractNumId w:val="14"/>
+    <w:abstractNumId w:val="15"/>
   </w:num>
   <w:num w:numId="4">
     <w:abstractNumId w:val="0"/>
@@ -4943,64 +5859,70 @@
     <w:abstractNumId w:val="1"/>
   </w:num>
   <w:num w:numId="6">
-    <w:abstractNumId w:val="22"/>
+    <w:abstractNumId w:val="24"/>
   </w:num>
   <w:num w:numId="7">
-    <w:abstractNumId w:val="24"/>
+    <w:abstractNumId w:val="26"/>
   </w:num>
   <w:num w:numId="8">
-    <w:abstractNumId w:val="17"/>
+    <w:abstractNumId w:val="18"/>
   </w:num>
   <w:num w:numId="9">
-    <w:abstractNumId w:val="19"/>
+    <w:abstractNumId w:val="20"/>
   </w:num>
   <w:num w:numId="10">
     <w:abstractNumId w:val="2"/>
   </w:num>
   <w:num w:numId="11">
-    <w:abstractNumId w:val="10"/>
+    <w:abstractNumId w:val="11"/>
   </w:num>
   <w:num w:numId="12">
-    <w:abstractNumId w:val="12"/>
+    <w:abstractNumId w:val="13"/>
   </w:num>
   <w:num w:numId="13">
     <w:abstractNumId w:val="4"/>
   </w:num>
   <w:num w:numId="14">
-    <w:abstractNumId w:val="8"/>
+    <w:abstractNumId w:val="9"/>
   </w:num>
   <w:num w:numId="15">
-    <w:abstractNumId w:val="15"/>
+    <w:abstractNumId w:val="16"/>
   </w:num>
   <w:num w:numId="16">
     <w:abstractNumId w:val="5"/>
   </w:num>
   <w:num w:numId="17">
-    <w:abstractNumId w:val="16"/>
+    <w:abstractNumId w:val="17"/>
   </w:num>
   <w:num w:numId="18">
-    <w:abstractNumId w:val="23"/>
+    <w:abstractNumId w:val="25"/>
   </w:num>
   <w:num w:numId="19">
     <w:abstractNumId w:val="3"/>
   </w:num>
   <w:num w:numId="20">
-    <w:abstractNumId w:val="21"/>
+    <w:abstractNumId w:val="23"/>
   </w:num>
   <w:num w:numId="21">
-    <w:abstractNumId w:val="11"/>
+    <w:abstractNumId w:val="12"/>
   </w:num>
   <w:num w:numId="22">
-    <w:abstractNumId w:val="18"/>
+    <w:abstractNumId w:val="19"/>
   </w:num>
   <w:num w:numId="23">
     <w:abstractNumId w:val="7"/>
   </w:num>
   <w:num w:numId="24">
-    <w:abstractNumId w:val="13"/>
+    <w:abstractNumId w:val="14"/>
   </w:num>
   <w:num w:numId="25">
-    <w:abstractNumId w:val="20"/>
+    <w:abstractNumId w:val="21"/>
+  </w:num>
+  <w:num w:numId="26">
+    <w:abstractNumId w:val="8"/>
+  </w:num>
+  <w:num w:numId="27">
+    <w:abstractNumId w:val="22"/>
   </w:num>
 </w:numbering>
 </file>
@@ -5393,6 +6315,17 @@
       <w:iCs/>
     </w:rPr>
   </w:style>
+  <w:style w:type="character" w:styleId="Textoennegrita">
+    <w:name w:val="Strong"/>
+    <w:basedOn w:val="Fuentedeprrafopredeter"/>
+    <w:uiPriority w:val="22"/>
+    <w:qFormat/>
+    <w:rsid w:val="00EF6BFD"/>
+    <w:rPr>
+      <w:b/>
+      <w:bCs/>
+    </w:rPr>
+  </w:style>
 </w:styles>
 </file>
 

</xml_diff>